<commit_message>
Added data python source code and modiefied the report
</commit_message>
<xml_diff>
--- a/Data Analysis Project For Hotel Reservation.docx
+++ b/Data Analysis Project For Hotel Reservation.docx
@@ -5,48 +5,6 @@
     <w:p>
       <w:pPr>
         <w:jc w:val="center"/>
-        <w:rPr>
-          <w:rFonts w:ascii="Calibri" w:hAnsi="Calibri" w:cs="Calibri"/>
-          <w:b/>
-          <w:bCs/>
-          <w:sz w:val="44"/>
-          <w:szCs w:val="44"/>
-          <w:u w:val="single"/>
-        </w:rPr>
-      </w:pPr>
-      <w:r>
-        <w:rPr>
-          <w:rFonts w:ascii="Calibri" w:hAnsi="Calibri" w:cs="Calibri"/>
-          <w:b/>
-          <w:bCs/>
-          <w:sz w:val="44"/>
-          <w:szCs w:val="44"/>
-          <w:u w:val="single"/>
-        </w:rPr>
-        <w:t>Data Analysis Project For Hotel Reservation</w:t>
-      </w:r>
-    </w:p>
-    <w:p>
-      <w:pPr>
-        <w:rPr>
-          <w:rFonts w:ascii="Calibri" w:hAnsi="Calibri" w:cs="Calibri"/>
-          <w:b/>
-          <w:bCs/>
-          <w:sz w:val="44"/>
-          <w:szCs w:val="44"/>
-          <w:u w:val="single"/>
-        </w:rPr>
-      </w:pPr>
-    </w:p>
-    <w:p>
-      <w:pPr>
-        <w:rPr>
-          <w:rFonts w:ascii="Calibri" w:hAnsi="Calibri" w:cs="Calibri"/>
-          <w:sz w:val="32"/>
-          <w:szCs w:val="32"/>
-        </w:rPr>
-      </w:pPr>
-      <w:r>
         <w:rPr>
           <w:rFonts w:ascii="Calibri" w:hAnsi="Calibri" w:cs="Calibri"/>
           <w:b/>
@@ -55,8 +13,7 @@
           <w:szCs w:val="32"/>
           <w:u w:val="single"/>
         </w:rPr>
-        <w:t>Business Problem</w:t>
-      </w:r>
+      </w:pPr>
       <w:r>
         <w:rPr>
           <w:rFonts w:ascii="Calibri" w:hAnsi="Calibri" w:cs="Calibri"/>
@@ -66,236 +23,10 @@
           <w:szCs w:val="32"/>
           <w:u w:val="single"/>
         </w:rPr>
-        <w:t xml:space="preserve">: </w:t>
-      </w:r>
-      <w:r>
-        <w:rPr>
-          <w:rFonts w:ascii="Calibri" w:hAnsi="Calibri" w:cs="Calibri"/>
-          <w:sz w:val="32"/>
-          <w:szCs w:val="32"/>
-        </w:rPr>
-        <w:t>I</w:t>
-      </w:r>
-      <w:r>
-        <w:rPr>
-          <w:rFonts w:ascii="Calibri" w:hAnsi="Calibri" w:cs="Calibri"/>
-          <w:sz w:val="32"/>
-          <w:szCs w:val="32"/>
-        </w:rPr>
-        <w:t>n recent years</w:t>
-      </w:r>
-      <w:r>
-        <w:rPr>
-          <w:rFonts w:ascii="Calibri" w:hAnsi="Calibri" w:cs="Calibri"/>
-          <w:sz w:val="32"/>
-          <w:szCs w:val="32"/>
-        </w:rPr>
-        <w:t>,</w:t>
-      </w:r>
-      <w:r>
-        <w:rPr>
-          <w:rFonts w:ascii="Calibri" w:hAnsi="Calibri" w:cs="Calibri"/>
-          <w:sz w:val="32"/>
-          <w:szCs w:val="32"/>
-        </w:rPr>
-        <w:t xml:space="preserve"> City Hotel and </w:t>
-      </w:r>
-      <w:r>
-        <w:rPr>
-          <w:rFonts w:ascii="Calibri" w:hAnsi="Calibri" w:cs="Calibri"/>
-          <w:sz w:val="32"/>
-          <w:szCs w:val="32"/>
-        </w:rPr>
-        <w:t>R</w:t>
-      </w:r>
-      <w:r>
-        <w:rPr>
-          <w:rFonts w:ascii="Calibri" w:hAnsi="Calibri" w:cs="Calibri"/>
-          <w:sz w:val="32"/>
-          <w:szCs w:val="32"/>
-        </w:rPr>
-        <w:t>esort hotel h</w:t>
-      </w:r>
-      <w:r>
-        <w:rPr>
-          <w:rFonts w:ascii="Calibri" w:hAnsi="Calibri" w:cs="Calibri"/>
-          <w:sz w:val="32"/>
-          <w:szCs w:val="32"/>
-        </w:rPr>
-        <w:t>ave seen</w:t>
-      </w:r>
-      <w:r>
-        <w:rPr>
-          <w:rFonts w:ascii="Calibri" w:hAnsi="Calibri" w:cs="Calibri"/>
-          <w:sz w:val="32"/>
-          <w:szCs w:val="32"/>
-        </w:rPr>
-        <w:t xml:space="preserve"> high cancellation rates</w:t>
-      </w:r>
-      <w:r>
-        <w:rPr>
-          <w:rFonts w:ascii="Calibri" w:hAnsi="Calibri" w:cs="Calibri"/>
-          <w:sz w:val="32"/>
-          <w:szCs w:val="32"/>
-        </w:rPr>
-        <w:t>.</w:t>
-      </w:r>
-      <w:r>
-        <w:rPr>
-          <w:rFonts w:ascii="Calibri" w:hAnsi="Calibri" w:cs="Calibri"/>
-          <w:sz w:val="32"/>
-          <w:szCs w:val="32"/>
-        </w:rPr>
-        <w:t xml:space="preserve"> </w:t>
-      </w:r>
-      <w:r>
-        <w:rPr>
-          <w:rFonts w:ascii="Calibri" w:hAnsi="Calibri" w:cs="Calibri"/>
-          <w:sz w:val="32"/>
-          <w:szCs w:val="32"/>
-        </w:rPr>
-        <w:t>E</w:t>
-      </w:r>
-      <w:r>
-        <w:rPr>
-          <w:rFonts w:ascii="Calibri" w:hAnsi="Calibri" w:cs="Calibri"/>
-          <w:sz w:val="32"/>
-          <w:szCs w:val="32"/>
-        </w:rPr>
-        <w:t>ach hotel is now dealing with a number of issues as a result</w:t>
-      </w:r>
-      <w:r>
-        <w:rPr>
-          <w:rFonts w:ascii="Calibri" w:hAnsi="Calibri" w:cs="Calibri"/>
-          <w:sz w:val="32"/>
-          <w:szCs w:val="32"/>
-        </w:rPr>
-        <w:t>,</w:t>
-      </w:r>
-      <w:r>
-        <w:rPr>
-          <w:rFonts w:ascii="Calibri" w:hAnsi="Calibri" w:cs="Calibri"/>
-          <w:sz w:val="32"/>
-          <w:szCs w:val="32"/>
-        </w:rPr>
-        <w:t xml:space="preserve"> including fewer revenues and less than ideal hotel room use</w:t>
-      </w:r>
-      <w:r>
-        <w:rPr>
-          <w:rFonts w:ascii="Calibri" w:hAnsi="Calibri" w:cs="Calibri"/>
-          <w:sz w:val="32"/>
-          <w:szCs w:val="32"/>
-        </w:rPr>
-        <w:t>.</w:t>
-      </w:r>
-      <w:r>
-        <w:rPr>
-          <w:rFonts w:ascii="Calibri" w:hAnsi="Calibri" w:cs="Calibri"/>
-          <w:sz w:val="32"/>
-          <w:szCs w:val="32"/>
-        </w:rPr>
-        <w:t xml:space="preserve"> </w:t>
-      </w:r>
-      <w:r>
-        <w:rPr>
-          <w:rFonts w:ascii="Calibri" w:hAnsi="Calibri" w:cs="Calibri"/>
-          <w:sz w:val="32"/>
-          <w:szCs w:val="32"/>
-        </w:rPr>
-        <w:t>C</w:t>
-      </w:r>
-      <w:r>
-        <w:rPr>
-          <w:rFonts w:ascii="Calibri" w:hAnsi="Calibri" w:cs="Calibri"/>
-          <w:sz w:val="32"/>
-          <w:szCs w:val="32"/>
-        </w:rPr>
-        <w:t>onsequently</w:t>
-      </w:r>
-      <w:r>
-        <w:rPr>
-          <w:rFonts w:ascii="Calibri" w:hAnsi="Calibri" w:cs="Calibri"/>
-          <w:sz w:val="32"/>
-          <w:szCs w:val="32"/>
-        </w:rPr>
-        <w:t>,</w:t>
-      </w:r>
-      <w:r>
-        <w:rPr>
-          <w:rFonts w:ascii="Calibri" w:hAnsi="Calibri" w:cs="Calibri"/>
-          <w:sz w:val="32"/>
-          <w:szCs w:val="32"/>
-        </w:rPr>
-        <w:t xml:space="preserve"> lowering cancellation rates is both hotels primary goal in order to increase their efficiency in generating revenue</w:t>
-      </w:r>
-      <w:r>
-        <w:rPr>
-          <w:rFonts w:ascii="Calibri" w:hAnsi="Calibri" w:cs="Calibri"/>
-          <w:sz w:val="32"/>
-          <w:szCs w:val="32"/>
-        </w:rPr>
-        <w:t>,</w:t>
-      </w:r>
-      <w:r>
-        <w:rPr>
-          <w:rFonts w:ascii="Calibri" w:hAnsi="Calibri" w:cs="Calibri"/>
-          <w:sz w:val="32"/>
-          <w:szCs w:val="32"/>
-        </w:rPr>
-        <w:t xml:space="preserve"> and for us to offer th</w:t>
-      </w:r>
-      <w:r>
-        <w:rPr>
-          <w:rFonts w:ascii="Calibri" w:hAnsi="Calibri" w:cs="Calibri"/>
-          <w:sz w:val="32"/>
-          <w:szCs w:val="32"/>
-        </w:rPr>
-        <w:t>o</w:t>
-      </w:r>
-      <w:r>
-        <w:rPr>
-          <w:rFonts w:ascii="Calibri" w:hAnsi="Calibri" w:cs="Calibri"/>
-          <w:sz w:val="32"/>
-          <w:szCs w:val="32"/>
-        </w:rPr>
-        <w:t>rough business advice to address this problem</w:t>
-      </w:r>
-      <w:r>
-        <w:rPr>
-          <w:rFonts w:ascii="Calibri" w:hAnsi="Calibri" w:cs="Calibri"/>
-          <w:sz w:val="32"/>
-          <w:szCs w:val="32"/>
-        </w:rPr>
-        <w:t>.</w:t>
-      </w:r>
-    </w:p>
-    <w:p>
-      <w:pPr>
-        <w:rPr>
-          <w:rFonts w:ascii="Calibri" w:hAnsi="Calibri" w:cs="Calibri"/>
-          <w:sz w:val="32"/>
-          <w:szCs w:val="32"/>
-        </w:rPr>
-      </w:pPr>
-      <w:r>
-        <w:rPr>
-          <w:rFonts w:ascii="Calibri" w:hAnsi="Calibri" w:cs="Calibri"/>
-          <w:sz w:val="32"/>
-          <w:szCs w:val="32"/>
-        </w:rPr>
-        <w:t xml:space="preserve">The analysis of hotel booking cancellations as well as other factors that have no bearing on their business and yearly revenue generation are the main topics of this </w:t>
-      </w:r>
-      <w:r>
-        <w:rPr>
-          <w:rFonts w:ascii="Calibri" w:hAnsi="Calibri" w:cs="Calibri"/>
-          <w:sz w:val="32"/>
-          <w:szCs w:val="32"/>
-        </w:rPr>
-        <w:t>report.</w:t>
-      </w:r>
-    </w:p>
-    <w:p>
-      <w:pPr>
+        <w:t xml:space="preserve">Data Analysis Project </w:t>
+      </w:r>
+      <w:proofErr w:type="gramStart"/>
+      <w:r>
         <w:rPr>
           <w:rFonts w:ascii="Calibri" w:hAnsi="Calibri" w:cs="Calibri"/>
           <w:b/>
@@ -304,7 +35,9 @@
           <w:szCs w:val="32"/>
           <w:u w:val="single"/>
         </w:rPr>
-      </w:pPr>
+        <w:t>For</w:t>
+      </w:r>
+      <w:proofErr w:type="gramEnd"/>
       <w:r>
         <w:rPr>
           <w:rFonts w:ascii="Calibri" w:hAnsi="Calibri" w:cs="Calibri"/>
@@ -314,18 +47,90 @@
           <w:szCs w:val="32"/>
           <w:u w:val="single"/>
         </w:rPr>
-        <w:t>Research Question</w:t>
-      </w:r>
-      <w:r>
+        <w:t xml:space="preserve"> Hotel Reservation</w:t>
+      </w:r>
+    </w:p>
+    <w:p>
+      <w:pPr>
+        <w:jc w:val="both"/>
         <w:rPr>
           <w:rFonts w:ascii="Calibri" w:hAnsi="Calibri" w:cs="Calibri"/>
           <w:b/>
           <w:bCs/>
-          <w:sz w:val="32"/>
-          <w:szCs w:val="32"/>
           <w:u w:val="single"/>
         </w:rPr>
-        <w:t>s:</w:t>
+      </w:pPr>
+    </w:p>
+    <w:p>
+      <w:pPr>
+        <w:jc w:val="both"/>
+        <w:rPr>
+          <w:rFonts w:ascii="Calibri" w:hAnsi="Calibri" w:cs="Calibri"/>
+        </w:rPr>
+      </w:pPr>
+      <w:r>
+        <w:rPr>
+          <w:rFonts w:ascii="Calibri" w:hAnsi="Calibri" w:cs="Calibri"/>
+          <w:b/>
+          <w:bCs/>
+          <w:sz w:val="28"/>
+          <w:szCs w:val="28"/>
+          <w:u w:val="single"/>
+        </w:rPr>
+        <w:t>Business Problem</w:t>
+      </w:r>
+      <w:r>
+        <w:rPr>
+          <w:rFonts w:ascii="Calibri" w:hAnsi="Calibri" w:cs="Calibri"/>
+          <w:b/>
+          <w:bCs/>
+          <w:u w:val="single"/>
+        </w:rPr>
+        <w:t xml:space="preserve">: </w:t>
+      </w:r>
+      <w:r>
+        <w:rPr>
+          <w:rFonts w:ascii="Calibri" w:hAnsi="Calibri" w:cs="Calibri"/>
+        </w:rPr>
+        <w:t>In recent years, City Hotel and Resort hotel have seen high cancellation rates. Each hotel is now dealing with a number of issues as a result, including fewer revenues and less than ideal hotel room use. Consequently, lowering cancellation rates is both hotels primary goal in order to increase their efficiency in generating revenue, and for us to offer thorough business advice to address this problem.</w:t>
+      </w:r>
+    </w:p>
+    <w:p>
+      <w:pPr>
+        <w:jc w:val="both"/>
+        <w:rPr>
+          <w:rFonts w:ascii="Calibri" w:hAnsi="Calibri" w:cs="Calibri"/>
+        </w:rPr>
+      </w:pPr>
+      <w:r>
+        <w:rPr>
+          <w:rFonts w:ascii="Calibri" w:hAnsi="Calibri" w:cs="Calibri"/>
+        </w:rPr>
+        <w:t>The analysis of hotel booking cancellations as well as other factors that have no bearing on their business and yearly revenue generation are the main topics of this report.</w:t>
+      </w:r>
+    </w:p>
+    <w:p>
+      <w:pPr>
+        <w:jc w:val="both"/>
+        <w:rPr>
+          <w:rFonts w:ascii="Calibri" w:hAnsi="Calibri" w:cs="Calibri"/>
+          <w:b/>
+          <w:bCs/>
+          <w:sz w:val="28"/>
+          <w:szCs w:val="28"/>
+          <w:u w:val="single"/>
+        </w:rPr>
+      </w:pPr>
+      <w:r>
+        <w:rPr>
+          <w:rFonts w:ascii="Calibri" w:hAnsi="Calibri" w:cs="Calibri"/>
+          <w:b/>
+          <w:bCs/>
+          <w:sz w:val="28"/>
+          <w:szCs w:val="28"/>
+          <w:u w:val="single"/>
+        </w:rPr>
+        <w:t>Research Questions:</w:t>
       </w:r>
     </w:p>
     <w:p>
@@ -335,35 +140,16 @@
           <w:ilvl w:val="0"/>
           <w:numId w:val="1"/>
         </w:numPr>
-        <w:rPr>
-          <w:rFonts w:ascii="Calibri" w:hAnsi="Calibri" w:cs="Calibri"/>
-          <w:sz w:val="32"/>
-          <w:szCs w:val="32"/>
-        </w:rPr>
-      </w:pPr>
-      <w:r>
-        <w:rPr>
-          <w:rFonts w:ascii="Calibri" w:hAnsi="Calibri" w:cs="Calibri"/>
-          <w:sz w:val="32"/>
-          <w:szCs w:val="32"/>
-        </w:rPr>
-        <w:t>What are the</w:t>
-      </w:r>
-      <w:r>
-        <w:rPr>
-          <w:rFonts w:ascii="Calibri" w:hAnsi="Calibri" w:cs="Calibri"/>
-          <w:sz w:val="32"/>
-          <w:szCs w:val="32"/>
-        </w:rPr>
-        <w:t xml:space="preserve"> </w:t>
-      </w:r>
-      <w:r>
-        <w:rPr>
-          <w:rFonts w:ascii="Calibri" w:hAnsi="Calibri" w:cs="Calibri"/>
-          <w:sz w:val="32"/>
-          <w:szCs w:val="32"/>
-        </w:rPr>
-        <w:t>variables that affect hotel reservation cancellation?</w:t>
+        <w:jc w:val="both"/>
+        <w:rPr>
+          <w:rFonts w:ascii="Calibri" w:hAnsi="Calibri" w:cs="Calibri"/>
+        </w:rPr>
+      </w:pPr>
+      <w:r>
+        <w:rPr>
+          <w:rFonts w:ascii="Calibri" w:hAnsi="Calibri" w:cs="Calibri"/>
+        </w:rPr>
+        <w:t>What are the variables that affect hotel reservation cancellation?</w:t>
       </w:r>
     </w:p>
     <w:p>
@@ -373,25 +159,20 @@
           <w:ilvl w:val="0"/>
           <w:numId w:val="1"/>
         </w:numPr>
-        <w:rPr>
-          <w:rFonts w:ascii="Calibri" w:hAnsi="Calibri" w:cs="Calibri"/>
-          <w:sz w:val="32"/>
-          <w:szCs w:val="32"/>
-        </w:rPr>
-      </w:pPr>
-      <w:r>
-        <w:rPr>
-          <w:rFonts w:ascii="Calibri" w:hAnsi="Calibri" w:cs="Calibri"/>
-          <w:sz w:val="32"/>
-          <w:szCs w:val="32"/>
+        <w:jc w:val="both"/>
+        <w:rPr>
+          <w:rFonts w:ascii="Calibri" w:hAnsi="Calibri" w:cs="Calibri"/>
+        </w:rPr>
+      </w:pPr>
+      <w:r>
+        <w:rPr>
+          <w:rFonts w:ascii="Calibri" w:hAnsi="Calibri" w:cs="Calibri"/>
         </w:rPr>
         <w:t>How can we make the hotel</w:t>
       </w:r>
       <w:r>
         <w:rPr>
           <w:rFonts w:ascii="Calibri" w:hAnsi="Calibri" w:cs="Calibri"/>
-          <w:sz w:val="32"/>
-          <w:szCs w:val="32"/>
         </w:rPr>
         <w:t xml:space="preserve"> reservation cancellation better?</w:t>
       </w:r>
@@ -403,17 +184,14 @@
           <w:ilvl w:val="0"/>
           <w:numId w:val="1"/>
         </w:numPr>
-        <w:rPr>
-          <w:rFonts w:ascii="Calibri" w:hAnsi="Calibri" w:cs="Calibri"/>
-          <w:sz w:val="32"/>
-          <w:szCs w:val="32"/>
-        </w:rPr>
-      </w:pPr>
-      <w:r>
-        <w:rPr>
-          <w:rFonts w:ascii="Calibri" w:hAnsi="Calibri" w:cs="Calibri"/>
-          <w:sz w:val="32"/>
-          <w:szCs w:val="32"/>
+        <w:jc w:val="both"/>
+        <w:rPr>
+          <w:rFonts w:ascii="Calibri" w:hAnsi="Calibri" w:cs="Calibri"/>
+        </w:rPr>
+      </w:pPr>
+      <w:r>
+        <w:rPr>
+          <w:rFonts w:ascii="Calibri" w:hAnsi="Calibri" w:cs="Calibri"/>
         </w:rPr>
         <w:t>How will hotels be assisted in making the pricing and promotional discounts decisions?</w:t>
       </w:r>
@@ -421,21 +199,21 @@
     <w:p>
       <w:pPr>
         <w:ind w:left="505"/>
-        <w:rPr>
-          <w:rFonts w:ascii="Calibri" w:hAnsi="Calibri" w:cs="Calibri"/>
-          <w:sz w:val="32"/>
-          <w:szCs w:val="32"/>
-        </w:rPr>
-      </w:pPr>
-    </w:p>
-    <w:p>
-      <w:pPr>
+        <w:jc w:val="both"/>
+        <w:rPr>
+          <w:rFonts w:ascii="Calibri" w:hAnsi="Calibri" w:cs="Calibri"/>
+        </w:rPr>
+      </w:pPr>
+    </w:p>
+    <w:p>
+      <w:pPr>
+        <w:jc w:val="both"/>
         <w:rPr>
           <w:rFonts w:ascii="Calibri" w:hAnsi="Calibri" w:cs="Calibri"/>
           <w:b/>
           <w:bCs/>
-          <w:sz w:val="32"/>
-          <w:szCs w:val="32"/>
+          <w:sz w:val="28"/>
+          <w:szCs w:val="28"/>
           <w:u w:val="single"/>
         </w:rPr>
       </w:pPr>
@@ -444,8 +222,8 @@
           <w:rFonts w:ascii="Calibri" w:hAnsi="Calibri" w:cs="Calibri"/>
           <w:b/>
           <w:bCs/>
-          <w:sz w:val="32"/>
-          <w:szCs w:val="32"/>
+          <w:sz w:val="28"/>
+          <w:szCs w:val="28"/>
           <w:u w:val="single"/>
         </w:rPr>
         <w:t>Hypothesis:</w:t>
@@ -458,17 +236,14 @@
           <w:ilvl w:val="0"/>
           <w:numId w:val="2"/>
         </w:numPr>
-        <w:rPr>
-          <w:rFonts w:ascii="Calibri" w:hAnsi="Calibri" w:cs="Calibri"/>
-          <w:sz w:val="32"/>
-          <w:szCs w:val="32"/>
-        </w:rPr>
-      </w:pPr>
-      <w:r>
-        <w:rPr>
-          <w:rFonts w:ascii="Calibri" w:hAnsi="Calibri" w:cs="Calibri"/>
-          <w:sz w:val="32"/>
-          <w:szCs w:val="32"/>
+        <w:jc w:val="both"/>
+        <w:rPr>
+          <w:rFonts w:ascii="Calibri" w:hAnsi="Calibri" w:cs="Calibri"/>
+        </w:rPr>
+      </w:pPr>
+      <w:r>
+        <w:rPr>
+          <w:rFonts w:ascii="Calibri" w:hAnsi="Calibri" w:cs="Calibri"/>
         </w:rPr>
         <w:t>More cancellations occur when prices are higher.</w:t>
       </w:r>
@@ -480,17 +255,14 @@
           <w:ilvl w:val="0"/>
           <w:numId w:val="2"/>
         </w:numPr>
-        <w:rPr>
-          <w:rFonts w:ascii="Calibri" w:hAnsi="Calibri" w:cs="Calibri"/>
-          <w:sz w:val="32"/>
-          <w:szCs w:val="32"/>
-        </w:rPr>
-      </w:pPr>
-      <w:r>
-        <w:rPr>
-          <w:rFonts w:ascii="Calibri" w:hAnsi="Calibri" w:cs="Calibri"/>
-          <w:sz w:val="32"/>
-          <w:szCs w:val="32"/>
+        <w:jc w:val="both"/>
+        <w:rPr>
+          <w:rFonts w:ascii="Calibri" w:hAnsi="Calibri" w:cs="Calibri"/>
+        </w:rPr>
+      </w:pPr>
+      <w:r>
+        <w:rPr>
+          <w:rFonts w:ascii="Calibri" w:hAnsi="Calibri" w:cs="Calibri"/>
         </w:rPr>
         <w:t>When there is longer wait list, customers tend to cancel more frequently.</w:t>
       </w:r>
@@ -502,59 +274,1403 @@
           <w:ilvl w:val="0"/>
           <w:numId w:val="2"/>
         </w:numPr>
-        <w:rPr>
-          <w:rFonts w:ascii="Calibri" w:hAnsi="Calibri" w:cs="Calibri"/>
-          <w:sz w:val="32"/>
-          <w:szCs w:val="32"/>
-        </w:rPr>
-      </w:pPr>
-      <w:r>
-        <w:rPr>
-          <w:rFonts w:ascii="Calibri" w:hAnsi="Calibri" w:cs="Calibri"/>
-          <w:sz w:val="32"/>
-          <w:szCs w:val="32"/>
+        <w:jc w:val="both"/>
+        <w:rPr>
+          <w:rFonts w:ascii="Calibri" w:hAnsi="Calibri" w:cs="Calibri"/>
+        </w:rPr>
+      </w:pPr>
+      <w:r>
+        <w:rPr>
+          <w:rFonts w:ascii="Calibri" w:hAnsi="Calibri" w:cs="Calibri"/>
         </w:rPr>
         <w:t>The majority of clients are coming from offline travel agents to make their reservations.</w:t>
       </w:r>
     </w:p>
     <w:p>
       <w:pPr>
-        <w:rPr>
-          <w:rFonts w:ascii="Calibri" w:hAnsi="Calibri" w:cs="Calibri"/>
-          <w:sz w:val="32"/>
-          <w:szCs w:val="32"/>
-        </w:rPr>
-      </w:pPr>
-    </w:p>
-    <w:p>
-      <w:pPr>
-        <w:ind w:left="505"/>
-        <w:rPr>
-          <w:rFonts w:ascii="Calibri" w:hAnsi="Calibri" w:cs="Calibri"/>
-          <w:sz w:val="32"/>
-          <w:szCs w:val="32"/>
-        </w:rPr>
-      </w:pPr>
-    </w:p>
-    <w:p>
-      <w:pPr>
+        <w:jc w:val="both"/>
+        <w:rPr>
+          <w:rFonts w:ascii="Calibri" w:hAnsi="Calibri" w:cs="Calibri"/>
+        </w:rPr>
+      </w:pPr>
+    </w:p>
+    <w:p>
+      <w:pPr>
+        <w:jc w:val="both"/>
         <w:rPr>
           <w:rFonts w:ascii="Calibri" w:hAnsi="Calibri" w:cs="Calibri"/>
           <w:b/>
           <w:bCs/>
-          <w:sz w:val="32"/>
-          <w:szCs w:val="32"/>
+          <w:sz w:val="28"/>
+          <w:szCs w:val="28"/>
           <w:u w:val="single"/>
         </w:rPr>
       </w:pPr>
-    </w:p>
-    <w:p>
-      <w:pPr>
-        <w:rPr>
+      <w:r>
+        <w:rPr>
+          <w:rFonts w:ascii="Calibri" w:hAnsi="Calibri" w:cs="Calibri"/>
           <w:b/>
           <w:bCs/>
-          <w:sz w:val="44"/>
-          <w:szCs w:val="44"/>
+          <w:sz w:val="28"/>
+          <w:szCs w:val="28"/>
+          <w:u w:val="single"/>
+        </w:rPr>
+        <w:t>Analysis and Findings</w:t>
+      </w:r>
+      <w:r>
+        <w:rPr>
+          <w:rFonts w:ascii="Calibri" w:hAnsi="Calibri" w:cs="Calibri"/>
+          <w:b/>
+          <w:bCs/>
+          <w:sz w:val="28"/>
+          <w:szCs w:val="28"/>
+          <w:u w:val="single"/>
+        </w:rPr>
+        <w:t>:</w:t>
+      </w:r>
+    </w:p>
+    <w:p>
+      <w:pPr>
+        <w:jc w:val="both"/>
+        <w:rPr>
+          <w:rFonts w:ascii="Calibri" w:hAnsi="Calibri" w:cs="Calibri"/>
+        </w:rPr>
+      </w:pPr>
+      <w:r>
+        <w:rPr>
+          <w:rFonts w:ascii="Calibri" w:hAnsi="Calibri" w:cs="Calibri"/>
+        </w:rPr>
+        <w:t xml:space="preserve">Firstly, we analysed the difference between the cancelled and </w:t>
+      </w:r>
+      <w:proofErr w:type="spellStart"/>
+      <w:r>
+        <w:rPr>
+          <w:rFonts w:ascii="Calibri" w:hAnsi="Calibri" w:cs="Calibri"/>
+        </w:rPr>
+        <w:t>non cancelled</w:t>
+      </w:r>
+      <w:proofErr w:type="spellEnd"/>
+      <w:r>
+        <w:rPr>
+          <w:rFonts w:ascii="Calibri" w:hAnsi="Calibri" w:cs="Calibri"/>
+        </w:rPr>
+        <w:t xml:space="preserve"> </w:t>
+      </w:r>
+      <w:proofErr w:type="gramStart"/>
+      <w:r>
+        <w:rPr>
+          <w:rFonts w:ascii="Calibri" w:hAnsi="Calibri" w:cs="Calibri"/>
+        </w:rPr>
+        <w:t>reservation</w:t>
+      </w:r>
+      <w:proofErr w:type="gramEnd"/>
+      <w:r>
+        <w:rPr>
+          <w:rFonts w:ascii="Calibri" w:hAnsi="Calibri" w:cs="Calibri"/>
+        </w:rPr>
+        <w:t xml:space="preserve"> and it was found that 37% fo</w:t>
+      </w:r>
+      <w:r>
+        <w:rPr>
+          <w:rFonts w:ascii="Calibri" w:hAnsi="Calibri" w:cs="Calibri"/>
+        </w:rPr>
+        <w:t>r</w:t>
+      </w:r>
+      <w:r>
+        <w:rPr>
+          <w:rFonts w:ascii="Calibri" w:hAnsi="Calibri" w:cs="Calibri"/>
+        </w:rPr>
+        <w:t xml:space="preserve"> the reservation were cancelled later on which could be seen in the bar graph below.</w:t>
+      </w:r>
+    </w:p>
+    <w:p>
+      <w:pPr>
+        <w:jc w:val="both"/>
+        <w:rPr>
+          <w:rFonts w:ascii="Calibri" w:hAnsi="Calibri" w:cs="Calibri"/>
+          <w:b/>
+          <w:bCs/>
+          <w:u w:val="single"/>
+        </w:rPr>
+      </w:pPr>
+      <w:r>
+        <w:rPr>
+          <w:rFonts w:ascii="Calibri" w:hAnsi="Calibri" w:cs="Calibri"/>
+          <w:noProof/>
+        </w:rPr>
+        <w:drawing>
+          <wp:inline distT="0" distB="0" distL="0" distR="0" wp14:anchorId="6657F40D" wp14:editId="2BE31CB0">
+            <wp:extent cx="3703782" cy="2373630"/>
+            <wp:effectExtent l="0" t="0" r="5080" b="1270"/>
+            <wp:docPr id="137239532" name="Picture 2"/>
+            <wp:cNvGraphicFramePr>
+              <a:graphicFrameLocks xmlns:a="http://schemas.openxmlformats.org/drawingml/2006/main" noChangeAspect="1"/>
+            </wp:cNvGraphicFramePr>
+            <a:graphic xmlns:a="http://schemas.openxmlformats.org/drawingml/2006/main">
+              <a:graphicData uri="http://schemas.openxmlformats.org/drawingml/2006/picture">
+                <pic:pic xmlns:pic="http://schemas.openxmlformats.org/drawingml/2006/picture">
+                  <pic:nvPicPr>
+                    <pic:cNvPr id="0" name="Picture 1"/>
+                    <pic:cNvPicPr>
+                      <a:picLocks noChangeAspect="1" noChangeArrowheads="1"/>
+                    </pic:cNvPicPr>
+                  </pic:nvPicPr>
+                  <pic:blipFill>
+                    <a:blip r:embed="rId5">
+                      <a:extLst>
+                        <a:ext uri="{28A0092B-C50C-407E-A947-70E740481C1C}">
+                          <a14:useLocalDpi xmlns:a14="http://schemas.microsoft.com/office/drawing/2010/main" val="0"/>
+                        </a:ext>
+                      </a:extLst>
+                    </a:blip>
+                    <a:srcRect/>
+                    <a:stretch>
+                      <a:fillRect/>
+                    </a:stretch>
+                  </pic:blipFill>
+                  <pic:spPr bwMode="auto">
+                    <a:xfrm>
+                      <a:off x="0" y="0"/>
+                      <a:ext cx="3712901" cy="2379474"/>
+                    </a:xfrm>
+                    <a:prstGeom prst="rect">
+                      <a:avLst/>
+                    </a:prstGeom>
+                    <a:noFill/>
+                    <a:ln>
+                      <a:noFill/>
+                    </a:ln>
+                  </pic:spPr>
+                </pic:pic>
+              </a:graphicData>
+            </a:graphic>
+          </wp:inline>
+        </w:drawing>
+      </w:r>
+    </w:p>
+    <w:p>
+      <w:pPr>
+        <w:jc w:val="both"/>
+        <w:rPr>
+          <w:rFonts w:ascii="Calibri" w:hAnsi="Calibri" w:cs="Calibri"/>
+        </w:rPr>
+      </w:pPr>
+      <w:r>
+        <w:rPr>
+          <w:rFonts w:ascii="Calibri" w:hAnsi="Calibri" w:cs="Calibri"/>
+        </w:rPr>
+        <w:t xml:space="preserve">Then had to check the cancellation difference between two different types of </w:t>
+      </w:r>
+      <w:proofErr w:type="gramStart"/>
+      <w:r>
+        <w:rPr>
+          <w:rFonts w:ascii="Calibri" w:hAnsi="Calibri" w:cs="Calibri"/>
+        </w:rPr>
+        <w:t>hotel</w:t>
+      </w:r>
+      <w:proofErr w:type="gramEnd"/>
+      <w:r>
+        <w:rPr>
+          <w:rFonts w:ascii="Calibri" w:hAnsi="Calibri" w:cs="Calibri"/>
+        </w:rPr>
+        <w:t>. And it was found that more cancellation was seen on the city hotel compared to the resort hotel with approximately 28% cancellation for resort hotel and 42% cancellation for city hotel.</w:t>
+      </w:r>
+    </w:p>
+    <w:p>
+      <w:pPr>
+        <w:jc w:val="both"/>
+        <w:rPr>
+          <w:rFonts w:ascii="Calibri" w:hAnsi="Calibri" w:cs="Calibri"/>
+        </w:rPr>
+      </w:pPr>
+    </w:p>
+    <w:p>
+      <w:pPr>
+        <w:jc w:val="both"/>
+        <w:rPr>
+          <w:rFonts w:ascii="Calibri" w:hAnsi="Calibri" w:cs="Calibri"/>
+        </w:rPr>
+      </w:pPr>
+      <w:r>
+        <w:rPr>
+          <w:rFonts w:ascii="Calibri" w:hAnsi="Calibri" w:cs="Calibri"/>
+          <w:noProof/>
+        </w:rPr>
+        <w:lastRenderedPageBreak/>
+        <w:drawing>
+          <wp:inline distT="0" distB="0" distL="0" distR="0" wp14:anchorId="0C06B704" wp14:editId="664A23CC">
+            <wp:extent cx="4525645" cy="2549525"/>
+            <wp:effectExtent l="0" t="0" r="0" b="3175"/>
+            <wp:docPr id="2131648798" name="Picture 3"/>
+            <wp:cNvGraphicFramePr>
+              <a:graphicFrameLocks xmlns:a="http://schemas.openxmlformats.org/drawingml/2006/main" noChangeAspect="1"/>
+            </wp:cNvGraphicFramePr>
+            <a:graphic xmlns:a="http://schemas.openxmlformats.org/drawingml/2006/main">
+              <a:graphicData uri="http://schemas.openxmlformats.org/drawingml/2006/picture">
+                <pic:pic xmlns:pic="http://schemas.openxmlformats.org/drawingml/2006/picture">
+                  <pic:nvPicPr>
+                    <pic:cNvPr id="0" name="Picture 3"/>
+                    <pic:cNvPicPr>
+                      <a:picLocks noChangeAspect="1" noChangeArrowheads="1"/>
+                    </pic:cNvPicPr>
+                  </pic:nvPicPr>
+                  <pic:blipFill>
+                    <a:blip r:embed="rId6">
+                      <a:extLst>
+                        <a:ext uri="{28A0092B-C50C-407E-A947-70E740481C1C}">
+                          <a14:useLocalDpi xmlns:a14="http://schemas.microsoft.com/office/drawing/2010/main" val="0"/>
+                        </a:ext>
+                      </a:extLst>
+                    </a:blip>
+                    <a:srcRect/>
+                    <a:stretch>
+                      <a:fillRect/>
+                    </a:stretch>
+                  </pic:blipFill>
+                  <pic:spPr bwMode="auto">
+                    <a:xfrm>
+                      <a:off x="0" y="0"/>
+                      <a:ext cx="4525645" cy="2549525"/>
+                    </a:xfrm>
+                    <a:prstGeom prst="rect">
+                      <a:avLst/>
+                    </a:prstGeom>
+                    <a:noFill/>
+                    <a:ln>
+                      <a:noFill/>
+                    </a:ln>
+                  </pic:spPr>
+                </pic:pic>
+              </a:graphicData>
+            </a:graphic>
+          </wp:inline>
+        </w:drawing>
+      </w:r>
+    </w:p>
+    <w:p>
+      <w:pPr>
+        <w:jc w:val="both"/>
+        <w:rPr>
+          <w:rFonts w:ascii="Calibri" w:hAnsi="Calibri" w:cs="Calibri"/>
+        </w:rPr>
+      </w:pPr>
+    </w:p>
+    <w:p>
+      <w:pPr>
+        <w:jc w:val="both"/>
+        <w:rPr>
+          <w:rFonts w:ascii="Calibri" w:hAnsi="Calibri" w:cs="Calibri"/>
+        </w:rPr>
+      </w:pPr>
+      <w:r>
+        <w:rPr>
+          <w:rFonts w:ascii="Calibri" w:hAnsi="Calibri" w:cs="Calibri"/>
+        </w:rPr>
+        <w:t>T</w:t>
+      </w:r>
+      <w:r>
+        <w:rPr>
+          <w:rFonts w:ascii="Calibri" w:hAnsi="Calibri" w:cs="Calibri"/>
+        </w:rPr>
+        <w:t>hen average daily rate(</w:t>
+      </w:r>
+      <w:proofErr w:type="spellStart"/>
+      <w:r>
+        <w:rPr>
+          <w:rFonts w:ascii="Calibri" w:hAnsi="Calibri" w:cs="Calibri"/>
+        </w:rPr>
+        <w:t>adr</w:t>
+      </w:r>
+      <w:proofErr w:type="spellEnd"/>
+      <w:r>
+        <w:rPr>
+          <w:rFonts w:ascii="Calibri" w:hAnsi="Calibri" w:cs="Calibri"/>
+        </w:rPr>
+        <w:t xml:space="preserve">) was checked for both the hotels which might explain about the more reservation and cancellation in city hotel compared to the resort hotel. And after plotting the line graph for mean </w:t>
+      </w:r>
+      <w:proofErr w:type="spellStart"/>
+      <w:r>
+        <w:rPr>
+          <w:rFonts w:ascii="Calibri" w:hAnsi="Calibri" w:cs="Calibri"/>
+        </w:rPr>
+        <w:t>adr</w:t>
+      </w:r>
+      <w:proofErr w:type="spellEnd"/>
+      <w:r>
+        <w:rPr>
+          <w:rFonts w:ascii="Calibri" w:hAnsi="Calibri" w:cs="Calibri"/>
+        </w:rPr>
+        <w:t xml:space="preserve"> against the reservation status date, it was proved that the </w:t>
+      </w:r>
+      <w:proofErr w:type="spellStart"/>
+      <w:r>
+        <w:rPr>
+          <w:rFonts w:ascii="Calibri" w:hAnsi="Calibri" w:cs="Calibri"/>
+        </w:rPr>
+        <w:t>adr</w:t>
+      </w:r>
+      <w:proofErr w:type="spellEnd"/>
+      <w:r>
+        <w:rPr>
+          <w:rFonts w:ascii="Calibri" w:hAnsi="Calibri" w:cs="Calibri"/>
+        </w:rPr>
+        <w:t xml:space="preserve"> for resort hotel is than city hotel. This explains that high profile people only reserved for resort hotel and thus, less reservation and less cancellation.</w:t>
+      </w:r>
+    </w:p>
+    <w:p>
+      <w:pPr>
+        <w:jc w:val="both"/>
+        <w:rPr>
+          <w:rFonts w:ascii="Calibri" w:hAnsi="Calibri" w:cs="Calibri"/>
+        </w:rPr>
+      </w:pPr>
+      <w:r>
+        <w:rPr>
+          <w:rFonts w:ascii="Calibri" w:hAnsi="Calibri" w:cs="Calibri"/>
+          <w:noProof/>
+        </w:rPr>
+        <w:drawing>
+          <wp:inline distT="0" distB="0" distL="0" distR="0" wp14:anchorId="47647E24" wp14:editId="6334B31D">
+            <wp:extent cx="5731510" cy="2461260"/>
+            <wp:effectExtent l="0" t="0" r="0" b="2540"/>
+            <wp:docPr id="599419159" name="Picture 4"/>
+            <wp:cNvGraphicFramePr>
+              <a:graphicFrameLocks xmlns:a="http://schemas.openxmlformats.org/drawingml/2006/main" noChangeAspect="1"/>
+            </wp:cNvGraphicFramePr>
+            <a:graphic xmlns:a="http://schemas.openxmlformats.org/drawingml/2006/main">
+              <a:graphicData uri="http://schemas.openxmlformats.org/drawingml/2006/picture">
+                <pic:pic xmlns:pic="http://schemas.openxmlformats.org/drawingml/2006/picture">
+                  <pic:nvPicPr>
+                    <pic:cNvPr id="0" name="Picture 5"/>
+                    <pic:cNvPicPr>
+                      <a:picLocks noChangeAspect="1" noChangeArrowheads="1"/>
+                    </pic:cNvPicPr>
+                  </pic:nvPicPr>
+                  <pic:blipFill>
+                    <a:blip r:embed="rId7" cstate="print">
+                      <a:extLst>
+                        <a:ext uri="{28A0092B-C50C-407E-A947-70E740481C1C}">
+                          <a14:useLocalDpi xmlns:a14="http://schemas.microsoft.com/office/drawing/2010/main" val="0"/>
+                        </a:ext>
+                      </a:extLst>
+                    </a:blip>
+                    <a:srcRect/>
+                    <a:stretch>
+                      <a:fillRect/>
+                    </a:stretch>
+                  </pic:blipFill>
+                  <pic:spPr bwMode="auto">
+                    <a:xfrm>
+                      <a:off x="0" y="0"/>
+                      <a:ext cx="5731510" cy="2461260"/>
+                    </a:xfrm>
+                    <a:prstGeom prst="rect">
+                      <a:avLst/>
+                    </a:prstGeom>
+                    <a:noFill/>
+                    <a:ln>
+                      <a:noFill/>
+                    </a:ln>
+                  </pic:spPr>
+                </pic:pic>
+              </a:graphicData>
+            </a:graphic>
+          </wp:inline>
+        </w:drawing>
+      </w:r>
+    </w:p>
+    <w:p>
+      <w:pPr>
+        <w:jc w:val="both"/>
+        <w:rPr>
+          <w:rFonts w:ascii="Calibri" w:hAnsi="Calibri" w:cs="Calibri"/>
+        </w:rPr>
+      </w:pPr>
+    </w:p>
+    <w:p>
+      <w:pPr>
+        <w:shd w:val="clear" w:color="auto" w:fill="F7F7F7"/>
+        <w:spacing w:line="285" w:lineRule="atLeast"/>
+        <w:jc w:val="both"/>
+        <w:rPr>
+          <w:rFonts w:ascii="Calibri" w:hAnsi="Calibri" w:cs="Calibri"/>
+          <w:color w:val="000000"/>
+        </w:rPr>
+      </w:pPr>
+    </w:p>
+    <w:p>
+      <w:pPr>
+        <w:jc w:val="both"/>
+        <w:rPr>
+          <w:rFonts w:ascii="Calibri" w:hAnsi="Calibri" w:cs="Calibri"/>
+        </w:rPr>
+      </w:pPr>
+    </w:p>
+    <w:p>
+      <w:pPr>
+        <w:jc w:val="both"/>
+        <w:rPr>
+          <w:rFonts w:ascii="Calibri" w:hAnsi="Calibri" w:cs="Calibri"/>
+        </w:rPr>
+      </w:pPr>
+      <w:r>
+        <w:rPr>
+          <w:rFonts w:ascii="Calibri" w:hAnsi="Calibri" w:cs="Calibri"/>
+        </w:rPr>
+        <w:t>Then analysis to check which month has the highest reservation and which month has the highest cancellation. And the result shows that the month of August has the highest reservation and January has the highest cancellation rates.</w:t>
+      </w:r>
+    </w:p>
+    <w:p>
+      <w:pPr>
+        <w:jc w:val="both"/>
+        <w:rPr>
+          <w:rFonts w:ascii="Calibri" w:hAnsi="Calibri" w:cs="Calibri"/>
+        </w:rPr>
+      </w:pPr>
+    </w:p>
+    <w:p>
+      <w:pPr>
+        <w:jc w:val="both"/>
+        <w:rPr>
+          <w:rFonts w:ascii="Calibri" w:hAnsi="Calibri" w:cs="Calibri"/>
+        </w:rPr>
+      </w:pPr>
+      <w:r>
+        <w:rPr>
+          <w:rFonts w:ascii="Calibri" w:hAnsi="Calibri" w:cs="Calibri"/>
+          <w:noProof/>
+        </w:rPr>
+        <w:lastRenderedPageBreak/>
+        <w:drawing>
+          <wp:inline distT="0" distB="0" distL="0" distR="0" wp14:anchorId="05FAEA3A" wp14:editId="3745E498">
+            <wp:extent cx="5731510" cy="3257550"/>
+            <wp:effectExtent l="0" t="0" r="0" b="6350"/>
+            <wp:docPr id="168278133" name="Picture 5"/>
+            <wp:cNvGraphicFramePr>
+              <a:graphicFrameLocks xmlns:a="http://schemas.openxmlformats.org/drawingml/2006/main" noChangeAspect="1"/>
+            </wp:cNvGraphicFramePr>
+            <a:graphic xmlns:a="http://schemas.openxmlformats.org/drawingml/2006/main">
+              <a:graphicData uri="http://schemas.openxmlformats.org/drawingml/2006/picture">
+                <pic:pic xmlns:pic="http://schemas.openxmlformats.org/drawingml/2006/picture">
+                  <pic:nvPicPr>
+                    <pic:cNvPr id="0" name="Picture 7"/>
+                    <pic:cNvPicPr>
+                      <a:picLocks noChangeAspect="1" noChangeArrowheads="1"/>
+                    </pic:cNvPicPr>
+                  </pic:nvPicPr>
+                  <pic:blipFill>
+                    <a:blip r:embed="rId8">
+                      <a:extLst>
+                        <a:ext uri="{28A0092B-C50C-407E-A947-70E740481C1C}">
+                          <a14:useLocalDpi xmlns:a14="http://schemas.microsoft.com/office/drawing/2010/main" val="0"/>
+                        </a:ext>
+                      </a:extLst>
+                    </a:blip>
+                    <a:srcRect/>
+                    <a:stretch>
+                      <a:fillRect/>
+                    </a:stretch>
+                  </pic:blipFill>
+                  <pic:spPr bwMode="auto">
+                    <a:xfrm>
+                      <a:off x="0" y="0"/>
+                      <a:ext cx="5731510" cy="3257550"/>
+                    </a:xfrm>
+                    <a:prstGeom prst="rect">
+                      <a:avLst/>
+                    </a:prstGeom>
+                    <a:noFill/>
+                    <a:ln>
+                      <a:noFill/>
+                    </a:ln>
+                  </pic:spPr>
+                </pic:pic>
+              </a:graphicData>
+            </a:graphic>
+          </wp:inline>
+        </w:drawing>
+      </w:r>
+    </w:p>
+    <w:p>
+      <w:pPr>
+        <w:jc w:val="both"/>
+        <w:rPr>
+          <w:rFonts w:ascii="Calibri" w:hAnsi="Calibri" w:cs="Calibri"/>
+        </w:rPr>
+      </w:pPr>
+    </w:p>
+    <w:p>
+      <w:pPr>
+        <w:jc w:val="both"/>
+        <w:rPr>
+          <w:rFonts w:ascii="Calibri" w:hAnsi="Calibri" w:cs="Calibri"/>
+        </w:rPr>
+      </w:pPr>
+      <w:r>
+        <w:rPr>
+          <w:rFonts w:ascii="Calibri" w:hAnsi="Calibri" w:cs="Calibri"/>
+        </w:rPr>
+        <w:t>And plotting the ADR for each month explains the above calculation.</w:t>
+      </w:r>
+    </w:p>
+    <w:p>
+      <w:pPr>
+        <w:jc w:val="both"/>
+        <w:rPr>
+          <w:rFonts w:ascii="Calibri" w:hAnsi="Calibri" w:cs="Calibri"/>
+        </w:rPr>
+      </w:pPr>
+      <w:r>
+        <w:rPr>
+          <w:rFonts w:ascii="Calibri" w:hAnsi="Calibri" w:cs="Calibri"/>
+        </w:rPr>
+        <w:t xml:space="preserve">The plot explains that the </w:t>
+      </w:r>
+      <w:proofErr w:type="spellStart"/>
+      <w:r>
+        <w:rPr>
+          <w:rFonts w:ascii="Calibri" w:hAnsi="Calibri" w:cs="Calibri"/>
+        </w:rPr>
+        <w:t>adr</w:t>
+      </w:r>
+      <w:proofErr w:type="spellEnd"/>
+      <w:r>
+        <w:rPr>
+          <w:rFonts w:ascii="Calibri" w:hAnsi="Calibri" w:cs="Calibri"/>
+        </w:rPr>
+        <w:t xml:space="preserve"> is </w:t>
+      </w:r>
+      <w:proofErr w:type="spellStart"/>
+      <w:r>
+        <w:rPr>
+          <w:rFonts w:ascii="Calibri" w:hAnsi="Calibri" w:cs="Calibri"/>
+        </w:rPr>
+        <w:t>highe</w:t>
+      </w:r>
+      <w:proofErr w:type="spellEnd"/>
+      <w:r>
+        <w:rPr>
+          <w:rFonts w:ascii="Calibri" w:hAnsi="Calibri" w:cs="Calibri"/>
+        </w:rPr>
+        <w:t xml:space="preserve"> for January and low for August which resulted in more reservation in August and high cancellation in January.</w:t>
+      </w:r>
+    </w:p>
+    <w:p>
+      <w:pPr>
+        <w:jc w:val="both"/>
+        <w:rPr>
+          <w:rFonts w:ascii="Calibri" w:hAnsi="Calibri" w:cs="Calibri"/>
+        </w:rPr>
+      </w:pPr>
+    </w:p>
+    <w:p>
+      <w:pPr>
+        <w:jc w:val="both"/>
+        <w:rPr>
+          <w:rFonts w:ascii="Calibri" w:hAnsi="Calibri" w:cs="Calibri"/>
+        </w:rPr>
+      </w:pPr>
+      <w:r>
+        <w:rPr>
+          <w:rFonts w:ascii="Calibri" w:hAnsi="Calibri" w:cs="Calibri"/>
+          <w:noProof/>
+        </w:rPr>
+        <w:drawing>
+          <wp:inline distT="0" distB="0" distL="0" distR="0" wp14:anchorId="4B313905" wp14:editId="21810902">
+            <wp:extent cx="5731510" cy="3088005"/>
+            <wp:effectExtent l="0" t="0" r="0" b="0"/>
+            <wp:docPr id="1090819004" name="Picture 6"/>
+            <wp:cNvGraphicFramePr>
+              <a:graphicFrameLocks xmlns:a="http://schemas.openxmlformats.org/drawingml/2006/main" noChangeAspect="1"/>
+            </wp:cNvGraphicFramePr>
+            <a:graphic xmlns:a="http://schemas.openxmlformats.org/drawingml/2006/main">
+              <a:graphicData uri="http://schemas.openxmlformats.org/drawingml/2006/picture">
+                <pic:pic xmlns:pic="http://schemas.openxmlformats.org/drawingml/2006/picture">
+                  <pic:nvPicPr>
+                    <pic:cNvPr id="0" name="Picture 9"/>
+                    <pic:cNvPicPr>
+                      <a:picLocks noChangeAspect="1" noChangeArrowheads="1"/>
+                    </pic:cNvPicPr>
+                  </pic:nvPicPr>
+                  <pic:blipFill>
+                    <a:blip r:embed="rId9">
+                      <a:extLst>
+                        <a:ext uri="{28A0092B-C50C-407E-A947-70E740481C1C}">
+                          <a14:useLocalDpi xmlns:a14="http://schemas.microsoft.com/office/drawing/2010/main" val="0"/>
+                        </a:ext>
+                      </a:extLst>
+                    </a:blip>
+                    <a:srcRect/>
+                    <a:stretch>
+                      <a:fillRect/>
+                    </a:stretch>
+                  </pic:blipFill>
+                  <pic:spPr bwMode="auto">
+                    <a:xfrm>
+                      <a:off x="0" y="0"/>
+                      <a:ext cx="5731510" cy="3088005"/>
+                    </a:xfrm>
+                    <a:prstGeom prst="rect">
+                      <a:avLst/>
+                    </a:prstGeom>
+                    <a:noFill/>
+                    <a:ln>
+                      <a:noFill/>
+                    </a:ln>
+                  </pic:spPr>
+                </pic:pic>
+              </a:graphicData>
+            </a:graphic>
+          </wp:inline>
+        </w:drawing>
+      </w:r>
+    </w:p>
+    <w:p>
+      <w:pPr>
+        <w:jc w:val="both"/>
+        <w:rPr>
+          <w:rFonts w:ascii="Calibri" w:hAnsi="Calibri" w:cs="Calibri"/>
+        </w:rPr>
+      </w:pPr>
+      <w:r>
+        <w:rPr>
+          <w:rFonts w:ascii="Calibri" w:hAnsi="Calibri" w:cs="Calibri"/>
+        </w:rPr>
+        <w:t xml:space="preserve">Then analysis is needed to check which country has the highest cancellation rates. And the result explains that 70% of the cancellation happens </w:t>
+      </w:r>
+      <w:proofErr w:type="gramStart"/>
+      <w:r>
+        <w:rPr>
+          <w:rFonts w:ascii="Calibri" w:hAnsi="Calibri" w:cs="Calibri"/>
+        </w:rPr>
+        <w:t>at</w:t>
+      </w:r>
+      <w:proofErr w:type="gramEnd"/>
+      <w:r>
+        <w:rPr>
+          <w:rFonts w:ascii="Calibri" w:hAnsi="Calibri" w:cs="Calibri"/>
+        </w:rPr>
+        <w:t xml:space="preserve"> Portugal.</w:t>
+      </w:r>
+    </w:p>
+    <w:p>
+      <w:pPr>
+        <w:jc w:val="both"/>
+        <w:rPr>
+          <w:rFonts w:ascii="Calibri" w:hAnsi="Calibri" w:cs="Calibri"/>
+        </w:rPr>
+      </w:pPr>
+    </w:p>
+    <w:p>
+      <w:pPr>
+        <w:jc w:val="both"/>
+        <w:rPr>
+          <w:rFonts w:ascii="Calibri" w:hAnsi="Calibri" w:cs="Calibri"/>
+        </w:rPr>
+      </w:pPr>
+      <w:r>
+        <w:rPr>
+          <w:rFonts w:ascii="Calibri" w:hAnsi="Calibri" w:cs="Calibri"/>
+          <w:noProof/>
+        </w:rPr>
+        <w:lastRenderedPageBreak/>
+        <w:drawing>
+          <wp:inline distT="0" distB="0" distL="0" distR="0" wp14:anchorId="58250B1D" wp14:editId="0E36136F">
+            <wp:extent cx="3454342" cy="3500065"/>
+            <wp:effectExtent l="0" t="0" r="635" b="5715"/>
+            <wp:docPr id="572563914" name="Picture 8"/>
+            <wp:cNvGraphicFramePr>
+              <a:graphicFrameLocks xmlns:a="http://schemas.openxmlformats.org/drawingml/2006/main" noChangeAspect="1"/>
+            </wp:cNvGraphicFramePr>
+            <a:graphic xmlns:a="http://schemas.openxmlformats.org/drawingml/2006/main">
+              <a:graphicData uri="http://schemas.openxmlformats.org/drawingml/2006/picture">
+                <pic:pic xmlns:pic="http://schemas.openxmlformats.org/drawingml/2006/picture">
+                  <pic:nvPicPr>
+                    <pic:cNvPr id="0" name="Picture 13"/>
+                    <pic:cNvPicPr>
+                      <a:picLocks noChangeAspect="1" noChangeArrowheads="1"/>
+                    </pic:cNvPicPr>
+                  </pic:nvPicPr>
+                  <pic:blipFill>
+                    <a:blip r:embed="rId10">
+                      <a:extLst>
+                        <a:ext uri="{28A0092B-C50C-407E-A947-70E740481C1C}">
+                          <a14:useLocalDpi xmlns:a14="http://schemas.microsoft.com/office/drawing/2010/main" val="0"/>
+                        </a:ext>
+                      </a:extLst>
+                    </a:blip>
+                    <a:srcRect/>
+                    <a:stretch>
+                      <a:fillRect/>
+                    </a:stretch>
+                  </pic:blipFill>
+                  <pic:spPr bwMode="auto">
+                    <a:xfrm>
+                      <a:off x="0" y="0"/>
+                      <a:ext cx="3478674" cy="3524719"/>
+                    </a:xfrm>
+                    <a:prstGeom prst="rect">
+                      <a:avLst/>
+                    </a:prstGeom>
+                    <a:noFill/>
+                    <a:ln>
+                      <a:noFill/>
+                    </a:ln>
+                  </pic:spPr>
+                </pic:pic>
+              </a:graphicData>
+            </a:graphic>
+          </wp:inline>
+        </w:drawing>
+      </w:r>
+    </w:p>
+    <w:p>
+      <w:pPr>
+        <w:jc w:val="both"/>
+        <w:rPr>
+          <w:rFonts w:ascii="Calibri" w:hAnsi="Calibri" w:cs="Calibri"/>
+        </w:rPr>
+      </w:pPr>
+    </w:p>
+    <w:p>
+      <w:pPr>
+        <w:jc w:val="both"/>
+        <w:rPr>
+          <w:rFonts w:ascii="Calibri" w:hAnsi="Calibri" w:cs="Calibri"/>
+        </w:rPr>
+      </w:pPr>
+      <w:r>
+        <w:rPr>
+          <w:rFonts w:ascii="Calibri" w:hAnsi="Calibri" w:cs="Calibri"/>
+        </w:rPr>
+        <w:t xml:space="preserve">The Analysis was done to check our hypothesis if majority of the clients are making the reservation through offline travel agent. The result contradicts with our </w:t>
+      </w:r>
+      <w:proofErr w:type="gramStart"/>
+      <w:r>
+        <w:rPr>
+          <w:rFonts w:ascii="Calibri" w:hAnsi="Calibri" w:cs="Calibri"/>
+        </w:rPr>
+        <w:t>hypothesis</w:t>
+      </w:r>
+      <w:proofErr w:type="gramEnd"/>
+      <w:r>
+        <w:rPr>
+          <w:rFonts w:ascii="Calibri" w:hAnsi="Calibri" w:cs="Calibri"/>
+        </w:rPr>
+        <w:t xml:space="preserve"> and it was found that online travel agent was the highest segment for the reservation with 47% </w:t>
+      </w:r>
+      <w:proofErr w:type="spellStart"/>
+      <w:r>
+        <w:rPr>
+          <w:rFonts w:ascii="Calibri" w:hAnsi="Calibri" w:cs="Calibri"/>
+        </w:rPr>
+        <w:t>where as</w:t>
+      </w:r>
+      <w:proofErr w:type="spellEnd"/>
+      <w:r>
+        <w:rPr>
+          <w:rFonts w:ascii="Calibri" w:hAnsi="Calibri" w:cs="Calibri"/>
+        </w:rPr>
+        <w:t xml:space="preserve"> the offline TA have just 20%. Then we had to check which segment had more cancellation and the result shows the online travel agent also had the highest cancellation rates.</w:t>
+      </w:r>
+    </w:p>
+    <w:p>
+      <w:pPr>
+        <w:jc w:val="both"/>
+        <w:rPr>
+          <w:rFonts w:ascii="Calibri" w:hAnsi="Calibri" w:cs="Calibri"/>
+        </w:rPr>
+      </w:pPr>
+    </w:p>
+    <w:p>
+      <w:pPr>
+        <w:jc w:val="both"/>
+        <w:rPr>
+          <w:rFonts w:ascii="Calibri" w:hAnsi="Calibri" w:cs="Calibri"/>
+        </w:rPr>
+      </w:pPr>
+      <w:r>
+        <w:rPr>
+          <w:rFonts w:ascii="Calibri" w:hAnsi="Calibri" w:cs="Calibri"/>
+          <w:noProof/>
+        </w:rPr>
+        <w:drawing>
+          <wp:inline distT="0" distB="0" distL="0" distR="0" wp14:anchorId="121CD27C" wp14:editId="67C98891">
+            <wp:extent cx="2946400" cy="2631165"/>
+            <wp:effectExtent l="0" t="0" r="0" b="0"/>
+            <wp:docPr id="834528093" name="Picture 9"/>
+            <wp:cNvGraphicFramePr>
+              <a:graphicFrameLocks xmlns:a="http://schemas.openxmlformats.org/drawingml/2006/main" noChangeAspect="1"/>
+            </wp:cNvGraphicFramePr>
+            <a:graphic xmlns:a="http://schemas.openxmlformats.org/drawingml/2006/main">
+              <a:graphicData uri="http://schemas.openxmlformats.org/drawingml/2006/picture">
+                <pic:pic xmlns:pic="http://schemas.openxmlformats.org/drawingml/2006/picture">
+                  <pic:nvPicPr>
+                    <pic:cNvPr id="0" name="Picture 15"/>
+                    <pic:cNvPicPr>
+                      <a:picLocks noChangeAspect="1" noChangeArrowheads="1"/>
+                    </pic:cNvPicPr>
+                  </pic:nvPicPr>
+                  <pic:blipFill>
+                    <a:blip r:embed="rId11">
+                      <a:extLst>
+                        <a:ext uri="{28A0092B-C50C-407E-A947-70E740481C1C}">
+                          <a14:useLocalDpi xmlns:a14="http://schemas.microsoft.com/office/drawing/2010/main" val="0"/>
+                        </a:ext>
+                      </a:extLst>
+                    </a:blip>
+                    <a:srcRect/>
+                    <a:stretch>
+                      <a:fillRect/>
+                    </a:stretch>
+                  </pic:blipFill>
+                  <pic:spPr bwMode="auto">
+                    <a:xfrm>
+                      <a:off x="0" y="0"/>
+                      <a:ext cx="3002437" cy="2681207"/>
+                    </a:xfrm>
+                    <a:prstGeom prst="rect">
+                      <a:avLst/>
+                    </a:prstGeom>
+                    <a:noFill/>
+                    <a:ln>
+                      <a:noFill/>
+                    </a:ln>
+                  </pic:spPr>
+                </pic:pic>
+              </a:graphicData>
+            </a:graphic>
+          </wp:inline>
+        </w:drawing>
+      </w:r>
+    </w:p>
+    <w:p>
+      <w:pPr>
+        <w:jc w:val="both"/>
+        <w:rPr>
+          <w:rFonts w:ascii="Calibri" w:hAnsi="Calibri" w:cs="Calibri"/>
+        </w:rPr>
+      </w:pPr>
+    </w:p>
+    <w:p>
+      <w:pPr>
+        <w:jc w:val="both"/>
+        <w:rPr>
+          <w:rFonts w:ascii="Calibri" w:hAnsi="Calibri" w:cs="Calibri"/>
+        </w:rPr>
+      </w:pPr>
+      <w:r>
+        <w:rPr>
+          <w:rFonts w:ascii="Calibri" w:hAnsi="Calibri" w:cs="Calibri"/>
+        </w:rPr>
+        <w:t xml:space="preserve">Now, finally analysing for our hypothesis if cancellation is more due to higher </w:t>
+      </w:r>
+      <w:proofErr w:type="spellStart"/>
+      <w:r>
+        <w:rPr>
+          <w:rFonts w:ascii="Calibri" w:hAnsi="Calibri" w:cs="Calibri"/>
+        </w:rPr>
+        <w:t>adr</w:t>
+      </w:r>
+      <w:proofErr w:type="spellEnd"/>
+      <w:r>
+        <w:rPr>
+          <w:rFonts w:ascii="Calibri" w:hAnsi="Calibri" w:cs="Calibri"/>
+        </w:rPr>
+        <w:t xml:space="preserve">. Plotting the line graph for reservation </w:t>
+      </w:r>
+      <w:proofErr w:type="spellStart"/>
+      <w:r>
+        <w:rPr>
+          <w:rFonts w:ascii="Calibri" w:hAnsi="Calibri" w:cs="Calibri"/>
+        </w:rPr>
+        <w:t>staus</w:t>
+      </w:r>
+      <w:proofErr w:type="spellEnd"/>
+      <w:r>
+        <w:rPr>
+          <w:rFonts w:ascii="Calibri" w:hAnsi="Calibri" w:cs="Calibri"/>
+        </w:rPr>
+        <w:t xml:space="preserve"> date and mean </w:t>
+      </w:r>
+      <w:proofErr w:type="spellStart"/>
+      <w:r>
+        <w:rPr>
+          <w:rFonts w:ascii="Calibri" w:hAnsi="Calibri" w:cs="Calibri"/>
+        </w:rPr>
+        <w:t>adr</w:t>
+      </w:r>
+      <w:proofErr w:type="spellEnd"/>
+      <w:r>
+        <w:rPr>
+          <w:rFonts w:ascii="Calibri" w:hAnsi="Calibri" w:cs="Calibri"/>
+        </w:rPr>
+        <w:t xml:space="preserve"> for both the cancelled and </w:t>
+      </w:r>
+      <w:proofErr w:type="spellStart"/>
+      <w:r>
+        <w:rPr>
+          <w:rFonts w:ascii="Calibri" w:hAnsi="Calibri" w:cs="Calibri"/>
+        </w:rPr>
+        <w:t>non cancelled</w:t>
+      </w:r>
+      <w:proofErr w:type="spellEnd"/>
+      <w:r>
+        <w:rPr>
+          <w:rFonts w:ascii="Calibri" w:hAnsi="Calibri" w:cs="Calibri"/>
+        </w:rPr>
+        <w:t xml:space="preserve"> data </w:t>
+      </w:r>
+      <w:r>
+        <w:rPr>
+          <w:rFonts w:ascii="Calibri" w:hAnsi="Calibri" w:cs="Calibri"/>
+        </w:rPr>
+        <w:t xml:space="preserve">gives us the result of verifying our hypothesis, which means that </w:t>
+      </w:r>
+      <w:proofErr w:type="spellStart"/>
+      <w:r>
+        <w:rPr>
+          <w:rFonts w:ascii="Calibri" w:hAnsi="Calibri" w:cs="Calibri"/>
+        </w:rPr>
+        <w:t>adr</w:t>
+      </w:r>
+      <w:proofErr w:type="spellEnd"/>
+      <w:r>
+        <w:rPr>
+          <w:rFonts w:ascii="Calibri" w:hAnsi="Calibri" w:cs="Calibri"/>
+        </w:rPr>
+        <w:t xml:space="preserve"> is high for cancelled </w:t>
+      </w:r>
+      <w:proofErr w:type="spellStart"/>
+      <w:r>
+        <w:rPr>
+          <w:rFonts w:ascii="Calibri" w:hAnsi="Calibri" w:cs="Calibri"/>
+        </w:rPr>
+        <w:t>reservatio</w:t>
+      </w:r>
+      <w:proofErr w:type="spellEnd"/>
+      <w:r>
+        <w:rPr>
+          <w:rFonts w:ascii="Calibri" w:hAnsi="Calibri" w:cs="Calibri"/>
+        </w:rPr>
+        <w:t xml:space="preserve"> and low for </w:t>
+      </w:r>
+      <w:proofErr w:type="spellStart"/>
+      <w:r>
+        <w:rPr>
+          <w:rFonts w:ascii="Calibri" w:hAnsi="Calibri" w:cs="Calibri"/>
+        </w:rPr>
+        <w:t>non cancelled</w:t>
+      </w:r>
+      <w:proofErr w:type="spellEnd"/>
+      <w:r>
+        <w:rPr>
+          <w:rFonts w:ascii="Calibri" w:hAnsi="Calibri" w:cs="Calibri"/>
+        </w:rPr>
+        <w:t xml:space="preserve"> reservation.</w:t>
+      </w:r>
+    </w:p>
+    <w:p>
+      <w:pPr>
+        <w:jc w:val="both"/>
+        <w:rPr>
+          <w:rFonts w:ascii="Calibri" w:hAnsi="Calibri" w:cs="Calibri"/>
+        </w:rPr>
+      </w:pPr>
+      <w:r>
+        <w:rPr>
+          <w:rFonts w:ascii="Calibri" w:hAnsi="Calibri" w:cs="Calibri"/>
+          <w:noProof/>
+        </w:rPr>
+        <w:lastRenderedPageBreak/>
+        <w:drawing>
+          <wp:inline distT="0" distB="0" distL="0" distR="0" wp14:anchorId="6C758C82" wp14:editId="67DF70E8">
+            <wp:extent cx="5731510" cy="2435225"/>
+            <wp:effectExtent l="0" t="0" r="0" b="3175"/>
+            <wp:docPr id="580044366" name="Picture 10"/>
+            <wp:cNvGraphicFramePr>
+              <a:graphicFrameLocks xmlns:a="http://schemas.openxmlformats.org/drawingml/2006/main" noChangeAspect="1"/>
+            </wp:cNvGraphicFramePr>
+            <a:graphic xmlns:a="http://schemas.openxmlformats.org/drawingml/2006/main">
+              <a:graphicData uri="http://schemas.openxmlformats.org/drawingml/2006/picture">
+                <pic:pic xmlns:pic="http://schemas.openxmlformats.org/drawingml/2006/picture">
+                  <pic:nvPicPr>
+                    <pic:cNvPr id="0" name="Picture 17"/>
+                    <pic:cNvPicPr>
+                      <a:picLocks noChangeAspect="1" noChangeArrowheads="1"/>
+                    </pic:cNvPicPr>
+                  </pic:nvPicPr>
+                  <pic:blipFill>
+                    <a:blip r:embed="rId12" cstate="print">
+                      <a:extLst>
+                        <a:ext uri="{28A0092B-C50C-407E-A947-70E740481C1C}">
+                          <a14:useLocalDpi xmlns:a14="http://schemas.microsoft.com/office/drawing/2010/main" val="0"/>
+                        </a:ext>
+                      </a:extLst>
+                    </a:blip>
+                    <a:srcRect/>
+                    <a:stretch>
+                      <a:fillRect/>
+                    </a:stretch>
+                  </pic:blipFill>
+                  <pic:spPr bwMode="auto">
+                    <a:xfrm>
+                      <a:off x="0" y="0"/>
+                      <a:ext cx="5731510" cy="2435225"/>
+                    </a:xfrm>
+                    <a:prstGeom prst="rect">
+                      <a:avLst/>
+                    </a:prstGeom>
+                    <a:noFill/>
+                    <a:ln>
+                      <a:noFill/>
+                    </a:ln>
+                  </pic:spPr>
+                </pic:pic>
+              </a:graphicData>
+            </a:graphic>
+          </wp:inline>
+        </w:drawing>
+      </w:r>
+    </w:p>
+    <w:p>
+      <w:pPr>
+        <w:jc w:val="both"/>
+        <w:rPr>
+          <w:rFonts w:ascii="Calibri" w:hAnsi="Calibri" w:cs="Calibri"/>
+        </w:rPr>
+      </w:pPr>
+    </w:p>
+    <w:p>
+      <w:pPr>
+        <w:jc w:val="both"/>
+        <w:rPr>
+          <w:rFonts w:ascii="Calibri" w:hAnsi="Calibri" w:cs="Calibri"/>
+          <w:b/>
+          <w:bCs/>
+          <w:sz w:val="28"/>
+          <w:szCs w:val="28"/>
+          <w:u w:val="single"/>
+        </w:rPr>
+      </w:pPr>
+      <w:r>
+        <w:rPr>
+          <w:rFonts w:ascii="Calibri" w:hAnsi="Calibri" w:cs="Calibri"/>
+          <w:b/>
+          <w:bCs/>
+          <w:sz w:val="28"/>
+          <w:szCs w:val="28"/>
+          <w:u w:val="single"/>
+        </w:rPr>
+        <w:t>Suggestions</w:t>
+      </w:r>
+      <w:r>
+        <w:rPr>
+          <w:rFonts w:ascii="Calibri" w:hAnsi="Calibri" w:cs="Calibri"/>
+          <w:b/>
+          <w:bCs/>
+          <w:sz w:val="28"/>
+          <w:szCs w:val="28"/>
+          <w:u w:val="single"/>
+        </w:rPr>
+        <w:t>:</w:t>
+      </w:r>
+    </w:p>
+    <w:p>
+      <w:pPr>
+        <w:pStyle w:val="ListParagraph"/>
+        <w:numPr>
+          <w:ilvl w:val="0"/>
+          <w:numId w:val="3"/>
+        </w:numPr>
+        <w:jc w:val="both"/>
+        <w:rPr>
+          <w:rFonts w:ascii="Calibri" w:hAnsi="Calibri" w:cs="Calibri"/>
+        </w:rPr>
+      </w:pPr>
+      <w:r>
+        <w:rPr>
+          <w:rFonts w:ascii="Calibri" w:hAnsi="Calibri" w:cs="Calibri"/>
+        </w:rPr>
+        <w:t>Cancellation rates rise as the price does</w:t>
+      </w:r>
+      <w:r>
+        <w:rPr>
+          <w:rFonts w:ascii="Calibri" w:hAnsi="Calibri" w:cs="Calibri"/>
+        </w:rPr>
+        <w:t>.</w:t>
+      </w:r>
+      <w:r>
+        <w:rPr>
+          <w:rFonts w:ascii="Calibri" w:hAnsi="Calibri" w:cs="Calibri"/>
+        </w:rPr>
+        <w:t xml:space="preserve"> </w:t>
+      </w:r>
+      <w:r>
+        <w:rPr>
+          <w:rFonts w:ascii="Calibri" w:hAnsi="Calibri" w:cs="Calibri"/>
+        </w:rPr>
+        <w:t>I</w:t>
+      </w:r>
+      <w:r>
+        <w:rPr>
+          <w:rFonts w:ascii="Calibri" w:hAnsi="Calibri" w:cs="Calibri"/>
+        </w:rPr>
+        <w:t>n order to prevent the cancellations of reservations</w:t>
+      </w:r>
+      <w:r>
+        <w:rPr>
+          <w:rFonts w:ascii="Calibri" w:hAnsi="Calibri" w:cs="Calibri"/>
+        </w:rPr>
+        <w:t>,</w:t>
+      </w:r>
+      <w:r>
+        <w:rPr>
+          <w:rFonts w:ascii="Calibri" w:hAnsi="Calibri" w:cs="Calibri"/>
+        </w:rPr>
+        <w:t xml:space="preserve"> hotels could work under pricing strategies and try to lower the rates of specific hotels based on locations</w:t>
+      </w:r>
+      <w:r>
+        <w:rPr>
+          <w:rFonts w:ascii="Calibri" w:hAnsi="Calibri" w:cs="Calibri"/>
+        </w:rPr>
+        <w:t>.</w:t>
+      </w:r>
+      <w:r>
+        <w:rPr>
+          <w:rFonts w:ascii="Calibri" w:hAnsi="Calibri" w:cs="Calibri"/>
+        </w:rPr>
+        <w:t xml:space="preserve"> </w:t>
+      </w:r>
+      <w:r>
+        <w:rPr>
+          <w:rFonts w:ascii="Calibri" w:hAnsi="Calibri" w:cs="Calibri"/>
+        </w:rPr>
+        <w:t>T</w:t>
+      </w:r>
+      <w:r>
+        <w:rPr>
+          <w:rFonts w:ascii="Calibri" w:hAnsi="Calibri" w:cs="Calibri"/>
+        </w:rPr>
+        <w:t>hey can also provide some discounts to the consumers</w:t>
+      </w:r>
+      <w:r>
+        <w:rPr>
+          <w:rFonts w:ascii="Calibri" w:hAnsi="Calibri" w:cs="Calibri"/>
+        </w:rPr>
+        <w:t>.</w:t>
+      </w:r>
+      <w:r>
+        <w:rPr>
+          <w:rFonts w:ascii="Calibri" w:hAnsi="Calibri" w:cs="Calibri"/>
+        </w:rPr>
+        <w:t xml:space="preserve"> </w:t>
+      </w:r>
+    </w:p>
+    <w:p>
+      <w:pPr>
+        <w:pStyle w:val="ListParagraph"/>
+        <w:numPr>
+          <w:ilvl w:val="0"/>
+          <w:numId w:val="3"/>
+        </w:numPr>
+        <w:jc w:val="both"/>
+        <w:rPr>
+          <w:rFonts w:ascii="Calibri" w:hAnsi="Calibri" w:cs="Calibri"/>
+        </w:rPr>
+      </w:pPr>
+      <w:r>
+        <w:rPr>
+          <w:rFonts w:ascii="Calibri" w:hAnsi="Calibri" w:cs="Calibri"/>
+        </w:rPr>
+        <w:t>As the ratio of the cancellation and not cancellation of the resort hotel is higher than the city hotels</w:t>
+      </w:r>
+      <w:r>
+        <w:rPr>
+          <w:rFonts w:ascii="Calibri" w:hAnsi="Calibri" w:cs="Calibri"/>
+        </w:rPr>
+        <w:t>.</w:t>
+      </w:r>
+      <w:r>
+        <w:rPr>
+          <w:rFonts w:ascii="Calibri" w:hAnsi="Calibri" w:cs="Calibri"/>
+        </w:rPr>
+        <w:t xml:space="preserve"> </w:t>
+      </w:r>
+      <w:r>
+        <w:rPr>
+          <w:rFonts w:ascii="Calibri" w:hAnsi="Calibri" w:cs="Calibri"/>
+        </w:rPr>
+        <w:t>S</w:t>
+      </w:r>
+      <w:r>
+        <w:rPr>
+          <w:rFonts w:ascii="Calibri" w:hAnsi="Calibri" w:cs="Calibri"/>
+        </w:rPr>
+        <w:t>o,</w:t>
+      </w:r>
+      <w:r>
+        <w:rPr>
+          <w:rFonts w:ascii="Calibri" w:hAnsi="Calibri" w:cs="Calibri"/>
+        </w:rPr>
+        <w:t xml:space="preserve"> the hotel should provide a reasonable discount on the room prices on weekends or on holidays</w:t>
+      </w:r>
+      <w:r>
+        <w:rPr>
+          <w:rFonts w:ascii="Calibri" w:hAnsi="Calibri" w:cs="Calibri"/>
+        </w:rPr>
+        <w:t>.</w:t>
+      </w:r>
+    </w:p>
+    <w:p>
+      <w:pPr>
+        <w:pStyle w:val="ListParagraph"/>
+        <w:numPr>
+          <w:ilvl w:val="0"/>
+          <w:numId w:val="3"/>
+        </w:numPr>
+        <w:jc w:val="both"/>
+        <w:rPr>
+          <w:rFonts w:ascii="Calibri" w:hAnsi="Calibri" w:cs="Calibri"/>
+        </w:rPr>
+      </w:pPr>
+      <w:r>
+        <w:rPr>
+          <w:rFonts w:ascii="Calibri" w:hAnsi="Calibri" w:cs="Calibri"/>
+        </w:rPr>
+        <w:t>In the month of January hotels can start camp</w:t>
+      </w:r>
+      <w:r>
+        <w:rPr>
+          <w:rFonts w:ascii="Calibri" w:hAnsi="Calibri" w:cs="Calibri"/>
+        </w:rPr>
+        <w:t>aigns</w:t>
+      </w:r>
+      <w:r>
+        <w:rPr>
+          <w:rFonts w:ascii="Calibri" w:hAnsi="Calibri" w:cs="Calibri"/>
+        </w:rPr>
+        <w:t xml:space="preserve"> </w:t>
+      </w:r>
+      <w:r>
+        <w:rPr>
+          <w:rFonts w:ascii="Calibri" w:hAnsi="Calibri" w:cs="Calibri"/>
+        </w:rPr>
+        <w:t>or</w:t>
+      </w:r>
+      <w:r>
+        <w:rPr>
+          <w:rFonts w:ascii="Calibri" w:hAnsi="Calibri" w:cs="Calibri"/>
+        </w:rPr>
+        <w:t xml:space="preserve"> marketing with a reasonable amount to increase their revenues as the cancellation is the highest in this month</w:t>
+      </w:r>
+      <w:r>
+        <w:rPr>
+          <w:rFonts w:ascii="Calibri" w:hAnsi="Calibri" w:cs="Calibri"/>
+        </w:rPr>
+        <w:t>.</w:t>
+      </w:r>
+    </w:p>
+    <w:p>
+      <w:pPr>
+        <w:pStyle w:val="ListParagraph"/>
+        <w:numPr>
+          <w:ilvl w:val="0"/>
+          <w:numId w:val="3"/>
+        </w:numPr>
+        <w:jc w:val="both"/>
+        <w:rPr>
+          <w:rFonts w:ascii="Calibri" w:hAnsi="Calibri" w:cs="Calibri"/>
+        </w:rPr>
+      </w:pPr>
+      <w:r>
+        <w:rPr>
+          <w:rFonts w:ascii="Calibri" w:hAnsi="Calibri" w:cs="Calibri"/>
+        </w:rPr>
+        <w:t>They can also increase the quality of their hotels and their services mainly in Portugal to reduce the cancellation rate</w:t>
+      </w:r>
+      <w:r>
+        <w:rPr>
+          <w:rFonts w:ascii="Calibri" w:hAnsi="Calibri" w:cs="Calibri"/>
+        </w:rPr>
+        <w:t>.</w:t>
+      </w:r>
+    </w:p>
+    <w:p>
+      <w:pPr>
+        <w:jc w:val="both"/>
+        <w:rPr>
+          <w:rFonts w:ascii="Calibri" w:hAnsi="Calibri" w:cs="Calibri"/>
+          <w:b/>
+          <w:bCs/>
+          <w:sz w:val="28"/>
+          <w:szCs w:val="28"/>
+          <w:u w:val="single"/>
+        </w:rPr>
+      </w:pPr>
+    </w:p>
+    <w:p>
+      <w:pPr>
+        <w:jc w:val="both"/>
+        <w:rPr>
+          <w:rFonts w:ascii="Calibri" w:hAnsi="Calibri" w:cs="Calibri"/>
+        </w:rPr>
+      </w:pPr>
+    </w:p>
+    <w:p>
+      <w:pPr>
+        <w:jc w:val="both"/>
+        <w:rPr>
+          <w:rFonts w:ascii="Calibri" w:hAnsi="Calibri" w:cs="Calibri"/>
+        </w:rPr>
+      </w:pPr>
+    </w:p>
+    <w:p>
+      <w:pPr>
+        <w:jc w:val="both"/>
+        <w:rPr>
+          <w:rFonts w:ascii="Calibri" w:hAnsi="Calibri" w:cs="Calibri"/>
+          <w:b/>
+          <w:bCs/>
+          <w:u w:val="single"/>
+        </w:rPr>
+      </w:pPr>
+    </w:p>
+    <w:p>
+      <w:pPr>
+        <w:jc w:val="both"/>
+        <w:rPr>
+          <w:rFonts w:ascii="Calibri" w:hAnsi="Calibri" w:cs="Calibri"/>
+        </w:rPr>
+      </w:pPr>
+    </w:p>
+    <w:p>
+      <w:pPr>
+        <w:ind w:left="505"/>
+        <w:jc w:val="both"/>
+        <w:rPr>
+          <w:rFonts w:ascii="Calibri" w:hAnsi="Calibri" w:cs="Calibri"/>
+        </w:rPr>
+      </w:pPr>
+    </w:p>
+    <w:p>
+      <w:pPr>
+        <w:jc w:val="both"/>
+        <w:rPr>
+          <w:rFonts w:ascii="Calibri" w:hAnsi="Calibri" w:cs="Calibri"/>
+          <w:b/>
+          <w:bCs/>
+          <w:u w:val="single"/>
+        </w:rPr>
+      </w:pPr>
+    </w:p>
+    <w:p>
+      <w:pPr>
+        <w:jc w:val="both"/>
+        <w:rPr>
+          <w:rFonts w:ascii="Calibri" w:hAnsi="Calibri" w:cs="Calibri"/>
+          <w:b/>
+          <w:bCs/>
           <w:u w:val="single"/>
         </w:rPr>
       </w:pPr>
@@ -572,6 +1688,92 @@
 <file path=word/numbering.xml><?xml version="1.0" encoding="utf-8"?>
 <w:numbering xmlns:wpc="http://schemas.microsoft.com/office/word/2010/wordprocessingCanvas" xmlns:cx="http://schemas.microsoft.com/office/drawing/2014/chartex" xmlns:cx1="http://schemas.microsoft.com/office/drawing/2015/9/8/chartex" xmlns:cx2="http://schemas.microsoft.com/office/drawing/2015/10/21/chartex" xmlns:cx3="http://schemas.microsoft.com/office/drawing/2016/5/9/chartex" xmlns:cx4="http://schemas.microsoft.com/office/drawing/2016/5/10/chartex" xmlns:cx5="http://schemas.microsoft.com/office/drawing/2016/5/11/chartex" xmlns:cx6="http://schemas.microsoft.com/office/drawing/2016/5/12/chartex" xmlns:cx7="http://schemas.microsoft.com/office/drawing/2016/5/13/chartex" xmlns:cx8="http://schemas.microsoft.com/office/drawing/2016/5/14/chartex" xmlns:mc="http://schemas.openxmlformats.org/markup-compatibility/2006" xmlns:aink="http://schemas.microsoft.com/office/drawing/2016/ink" xmlns:am3d="http://schemas.microsoft.com/office/drawing/2017/model3d" xmlns:o="urn:schemas-microsoft-com:office:office" xmlns:oel="http://schemas.microsoft.com/office/2019/extlst" xmlns:r="http://schemas.openxmlformats.org/officeDocument/2006/relationships" xmlns:m="http://schemas.openxmlformats.org/officeDocument/2006/math" xmlns:v="urn:schemas-microsoft-com:vml" xmlns:wp14="http://schemas.microsoft.com/office/word/2010/wordprocessingDrawing" xmlns:wp="http://schemas.openxmlformats.org/drawingml/2006/wordprocessingDrawing" xmlns:w10="urn:schemas-microsoft-com:office:word" xmlns:w="http://schemas.openxmlformats.org/wordprocessingml/2006/main" xmlns:w14="http://schemas.microsoft.com/office/word/2010/wordml" xmlns:w15="http://schemas.microsoft.com/office/word/2012/wordml" xmlns:w16cex="http://schemas.microsoft.com/office/word/2018/wordml/cex" xmlns:w16cid="http://schemas.microsoft.com/office/word/2016/wordml/cid" xmlns:w16="http://schemas.microsoft.com/office/word/2018/wordml" xmlns:w16sdtdh="http://schemas.microsoft.com/office/word/2020/wordml/sdtdatahash" xmlns:w16se="http://schemas.microsoft.com/office/word/2015/wordml/symex" xmlns:wpg="http://schemas.microsoft.com/office/word/2010/wordprocessingGroup" xmlns:wpi="http://schemas.microsoft.com/office/word/2010/wordprocessingInk" xmlns:wne="http://schemas.microsoft.com/office/word/2006/wordml" xmlns:wps="http://schemas.microsoft.com/office/word/2010/wordprocessingShape" mc:Ignorable="w14 w15 w16se w16cid w16 w16cex w16sdtdh wp14">
   <w:abstractNum w:abstractNumId="0" w15:restartNumberingAfterBreak="0">
+    <w:nsid w:val="1897108C"/>
+    <w:multiLevelType w:val="hybridMultilevel"/>
+    <w:tmpl w:val="DF6A75B2"/>
+    <w:lvl w:ilvl="0" w:tplc="0809000F">
+      <w:start w:val="1"/>
+      <w:numFmt w:val="decimal"/>
+      <w:lvlText w:val="%1."/>
+      <w:lvlJc w:val="left"/>
+      <w:pPr>
+        <w:ind w:left="720" w:hanging="360"/>
+      </w:pPr>
+    </w:lvl>
+    <w:lvl w:ilvl="1" w:tplc="08090019" w:tentative="1">
+      <w:start w:val="1"/>
+      <w:numFmt w:val="lowerLetter"/>
+      <w:lvlText w:val="%2."/>
+      <w:lvlJc w:val="left"/>
+      <w:pPr>
+        <w:ind w:left="1440" w:hanging="360"/>
+      </w:pPr>
+    </w:lvl>
+    <w:lvl w:ilvl="2" w:tplc="0809001B" w:tentative="1">
+      <w:start w:val="1"/>
+      <w:numFmt w:val="lowerRoman"/>
+      <w:lvlText w:val="%3."/>
+      <w:lvlJc w:val="right"/>
+      <w:pPr>
+        <w:ind w:left="2160" w:hanging="180"/>
+      </w:pPr>
+    </w:lvl>
+    <w:lvl w:ilvl="3" w:tplc="0809000F" w:tentative="1">
+      <w:start w:val="1"/>
+      <w:numFmt w:val="decimal"/>
+      <w:lvlText w:val="%4."/>
+      <w:lvlJc w:val="left"/>
+      <w:pPr>
+        <w:ind w:left="2880" w:hanging="360"/>
+      </w:pPr>
+    </w:lvl>
+    <w:lvl w:ilvl="4" w:tplc="08090019" w:tentative="1">
+      <w:start w:val="1"/>
+      <w:numFmt w:val="lowerLetter"/>
+      <w:lvlText w:val="%5."/>
+      <w:lvlJc w:val="left"/>
+      <w:pPr>
+        <w:ind w:left="3600" w:hanging="360"/>
+      </w:pPr>
+    </w:lvl>
+    <w:lvl w:ilvl="5" w:tplc="0809001B" w:tentative="1">
+      <w:start w:val="1"/>
+      <w:numFmt w:val="lowerRoman"/>
+      <w:lvlText w:val="%6."/>
+      <w:lvlJc w:val="right"/>
+      <w:pPr>
+        <w:ind w:left="4320" w:hanging="180"/>
+      </w:pPr>
+    </w:lvl>
+    <w:lvl w:ilvl="6" w:tplc="0809000F" w:tentative="1">
+      <w:start w:val="1"/>
+      <w:numFmt w:val="decimal"/>
+      <w:lvlText w:val="%7."/>
+      <w:lvlJc w:val="left"/>
+      <w:pPr>
+        <w:ind w:left="5040" w:hanging="360"/>
+      </w:pPr>
+    </w:lvl>
+    <w:lvl w:ilvl="7" w:tplc="08090019" w:tentative="1">
+      <w:start w:val="1"/>
+      <w:numFmt w:val="lowerLetter"/>
+      <w:lvlText w:val="%8."/>
+      <w:lvlJc w:val="left"/>
+      <w:pPr>
+        <w:ind w:left="5760" w:hanging="360"/>
+      </w:pPr>
+    </w:lvl>
+    <w:lvl w:ilvl="8" w:tplc="0809001B" w:tentative="1">
+      <w:start w:val="1"/>
+      <w:numFmt w:val="lowerRoman"/>
+      <w:lvlText w:val="%9."/>
+      <w:lvlJc w:val="right"/>
+      <w:pPr>
+        <w:ind w:left="6480" w:hanging="180"/>
+      </w:pPr>
+    </w:lvl>
+  </w:abstractNum>
+  <w:abstractNum w:abstractNumId="1" w15:restartNumberingAfterBreak="0">
     <w:nsid w:val="2C3F17C0"/>
     <w:multiLevelType w:val="hybridMultilevel"/>
     <w:tmpl w:val="BC92A4E8"/>
@@ -657,7 +1859,7 @@
       </w:pPr>
     </w:lvl>
   </w:abstractNum>
-  <w:abstractNum w:abstractNumId="1" w15:restartNumberingAfterBreak="0">
+  <w:abstractNum w:abstractNumId="2" w15:restartNumberingAfterBreak="0">
     <w:nsid w:val="4A0E4F66"/>
     <w:multiLevelType w:val="hybridMultilevel"/>
     <w:tmpl w:val="70C0DBD8"/>
@@ -744,10 +1946,13 @@
     </w:lvl>
   </w:abstractNum>
   <w:num w:numId="1" w16cid:durableId="1613707168">
-    <w:abstractNumId w:val="0"/>
+    <w:abstractNumId w:val="1"/>
   </w:num>
   <w:num w:numId="2" w16cid:durableId="1973441246">
-    <w:abstractNumId w:val="1"/>
+    <w:abstractNumId w:val="2"/>
+  </w:num>
+  <w:num w:numId="3" w16cid:durableId="115874661">
+    <w:abstractNumId w:val="0"/>
   </w:num>
 </w:numbering>
 </file>
@@ -1152,6 +2357,16 @@
   <w:style w:type="paragraph" w:default="1" w:styleId="Normal">
     <w:name w:val="Normal"/>
     <w:qFormat/>
+    <w:rsid w:val="00DD1730"/>
+    <w:pPr>
+      <w:spacing w:after="0" w:line="240" w:lineRule="auto"/>
+    </w:pPr>
+    <w:rPr>
+      <w:rFonts w:ascii="Times New Roman" w:eastAsia="Times New Roman" w:hAnsi="Times New Roman" w:cs="Times New Roman"/>
+      <w:kern w:val="0"/>
+      <w:lang w:eastAsia="en-GB"/>
+      <w14:ligatures w14:val="none"/>
+    </w:rPr>
   </w:style>
   <w:style w:type="paragraph" w:styleId="Heading1">
     <w:name w:val="heading 1"/>
@@ -1164,14 +2379,17 @@
     <w:pPr>
       <w:keepNext/>
       <w:keepLines/>
-      <w:spacing w:before="360" w:after="80"/>
+      <w:spacing w:before="360" w:after="80" w:line="278" w:lineRule="auto"/>
       <w:outlineLvl w:val="0"/>
     </w:pPr>
     <w:rPr>
       <w:rFonts w:asciiTheme="majorHAnsi" w:eastAsiaTheme="majorEastAsia" w:hAnsiTheme="majorHAnsi" w:cstheme="majorBidi"/>
       <w:color w:val="0F4761" w:themeColor="accent1" w:themeShade="BF"/>
+      <w:kern w:val="2"/>
       <w:sz w:val="40"/>
       <w:szCs w:val="40"/>
+      <w:lang w:eastAsia="en-US"/>
+      <w14:ligatures w14:val="standardContextual"/>
     </w:rPr>
   </w:style>
   <w:style w:type="paragraph" w:styleId="Heading2">
@@ -1187,14 +2405,17 @@
     <w:pPr>
       <w:keepNext/>
       <w:keepLines/>
-      <w:spacing w:before="160" w:after="80"/>
+      <w:spacing w:before="160" w:after="80" w:line="278" w:lineRule="auto"/>
       <w:outlineLvl w:val="1"/>
     </w:pPr>
     <w:rPr>
       <w:rFonts w:asciiTheme="majorHAnsi" w:eastAsiaTheme="majorEastAsia" w:hAnsiTheme="majorHAnsi" w:cstheme="majorBidi"/>
       <w:color w:val="0F4761" w:themeColor="accent1" w:themeShade="BF"/>
+      <w:kern w:val="2"/>
       <w:sz w:val="32"/>
       <w:szCs w:val="32"/>
+      <w:lang w:eastAsia="en-US"/>
+      <w14:ligatures w14:val="standardContextual"/>
     </w:rPr>
   </w:style>
   <w:style w:type="paragraph" w:styleId="Heading3">
@@ -1210,14 +2431,17 @@
     <w:pPr>
       <w:keepNext/>
       <w:keepLines/>
-      <w:spacing w:before="160" w:after="80"/>
+      <w:spacing w:before="160" w:after="80" w:line="278" w:lineRule="auto"/>
       <w:outlineLvl w:val="2"/>
     </w:pPr>
     <w:rPr>
-      <w:rFonts w:eastAsiaTheme="majorEastAsia" w:cstheme="majorBidi"/>
+      <w:rFonts w:asciiTheme="minorHAnsi" w:eastAsiaTheme="majorEastAsia" w:hAnsiTheme="minorHAnsi" w:cstheme="majorBidi"/>
       <w:color w:val="0F4761" w:themeColor="accent1" w:themeShade="BF"/>
+      <w:kern w:val="2"/>
       <w:sz w:val="28"/>
       <w:szCs w:val="28"/>
+      <w:lang w:eastAsia="en-US"/>
+      <w14:ligatures w14:val="standardContextual"/>
     </w:rPr>
   </w:style>
   <w:style w:type="paragraph" w:styleId="Heading4">
@@ -1233,14 +2457,17 @@
     <w:pPr>
       <w:keepNext/>
       <w:keepLines/>
-      <w:spacing w:before="80" w:after="40"/>
+      <w:spacing w:before="80" w:after="40" w:line="278" w:lineRule="auto"/>
       <w:outlineLvl w:val="3"/>
     </w:pPr>
     <w:rPr>
-      <w:rFonts w:eastAsiaTheme="majorEastAsia" w:cstheme="majorBidi"/>
+      <w:rFonts w:asciiTheme="minorHAnsi" w:eastAsiaTheme="majorEastAsia" w:hAnsiTheme="minorHAnsi" w:cstheme="majorBidi"/>
       <w:i/>
       <w:iCs/>
       <w:color w:val="0F4761" w:themeColor="accent1" w:themeShade="BF"/>
+      <w:kern w:val="2"/>
+      <w:lang w:eastAsia="en-US"/>
+      <w14:ligatures w14:val="standardContextual"/>
     </w:rPr>
   </w:style>
   <w:style w:type="paragraph" w:styleId="Heading5">
@@ -1256,12 +2483,15 @@
     <w:pPr>
       <w:keepNext/>
       <w:keepLines/>
-      <w:spacing w:before="80" w:after="40"/>
+      <w:spacing w:before="80" w:after="40" w:line="278" w:lineRule="auto"/>
       <w:outlineLvl w:val="4"/>
     </w:pPr>
     <w:rPr>
-      <w:rFonts w:eastAsiaTheme="majorEastAsia" w:cstheme="majorBidi"/>
+      <w:rFonts w:asciiTheme="minorHAnsi" w:eastAsiaTheme="majorEastAsia" w:hAnsiTheme="minorHAnsi" w:cstheme="majorBidi"/>
       <w:color w:val="0F4761" w:themeColor="accent1" w:themeShade="BF"/>
+      <w:kern w:val="2"/>
+      <w:lang w:eastAsia="en-US"/>
+      <w14:ligatures w14:val="standardContextual"/>
     </w:rPr>
   </w:style>
   <w:style w:type="paragraph" w:styleId="Heading6">
@@ -1277,14 +2507,17 @@
     <w:pPr>
       <w:keepNext/>
       <w:keepLines/>
-      <w:spacing w:before="40" w:after="0"/>
+      <w:spacing w:before="40" w:line="278" w:lineRule="auto"/>
       <w:outlineLvl w:val="5"/>
     </w:pPr>
     <w:rPr>
-      <w:rFonts w:eastAsiaTheme="majorEastAsia" w:cstheme="majorBidi"/>
+      <w:rFonts w:asciiTheme="minorHAnsi" w:eastAsiaTheme="majorEastAsia" w:hAnsiTheme="minorHAnsi" w:cstheme="majorBidi"/>
       <w:i/>
       <w:iCs/>
       <w:color w:val="595959" w:themeColor="text1" w:themeTint="A6"/>
+      <w:kern w:val="2"/>
+      <w:lang w:eastAsia="en-US"/>
+      <w14:ligatures w14:val="standardContextual"/>
     </w:rPr>
   </w:style>
   <w:style w:type="paragraph" w:styleId="Heading7">
@@ -1300,12 +2533,15 @@
     <w:pPr>
       <w:keepNext/>
       <w:keepLines/>
-      <w:spacing w:before="40" w:after="0"/>
+      <w:spacing w:before="40" w:line="278" w:lineRule="auto"/>
       <w:outlineLvl w:val="6"/>
     </w:pPr>
     <w:rPr>
-      <w:rFonts w:eastAsiaTheme="majorEastAsia" w:cstheme="majorBidi"/>
+      <w:rFonts w:asciiTheme="minorHAnsi" w:eastAsiaTheme="majorEastAsia" w:hAnsiTheme="minorHAnsi" w:cstheme="majorBidi"/>
       <w:color w:val="595959" w:themeColor="text1" w:themeTint="A6"/>
+      <w:kern w:val="2"/>
+      <w:lang w:eastAsia="en-US"/>
+      <w14:ligatures w14:val="standardContextual"/>
     </w:rPr>
   </w:style>
   <w:style w:type="paragraph" w:styleId="Heading8">
@@ -1321,14 +2557,17 @@
     <w:pPr>
       <w:keepNext/>
       <w:keepLines/>
-      <w:spacing w:after="0"/>
+      <w:spacing w:line="278" w:lineRule="auto"/>
       <w:outlineLvl w:val="7"/>
     </w:pPr>
     <w:rPr>
-      <w:rFonts w:eastAsiaTheme="majorEastAsia" w:cstheme="majorBidi"/>
+      <w:rFonts w:asciiTheme="minorHAnsi" w:eastAsiaTheme="majorEastAsia" w:hAnsiTheme="minorHAnsi" w:cstheme="majorBidi"/>
       <w:i/>
       <w:iCs/>
       <w:color w:val="272727" w:themeColor="text1" w:themeTint="D8"/>
+      <w:kern w:val="2"/>
+      <w:lang w:eastAsia="en-US"/>
+      <w14:ligatures w14:val="standardContextual"/>
     </w:rPr>
   </w:style>
   <w:style w:type="paragraph" w:styleId="Heading9">
@@ -1344,12 +2583,15 @@
     <w:pPr>
       <w:keepNext/>
       <w:keepLines/>
-      <w:spacing w:after="0"/>
+      <w:spacing w:line="278" w:lineRule="auto"/>
       <w:outlineLvl w:val="8"/>
     </w:pPr>
     <w:rPr>
-      <w:rFonts w:eastAsiaTheme="majorEastAsia" w:cstheme="majorBidi"/>
+      <w:rFonts w:asciiTheme="minorHAnsi" w:eastAsiaTheme="majorEastAsia" w:hAnsiTheme="minorHAnsi" w:cstheme="majorBidi"/>
       <w:color w:val="272727" w:themeColor="text1" w:themeTint="D8"/>
+      <w:kern w:val="2"/>
+      <w:lang w:eastAsia="en-US"/>
+      <w14:ligatures w14:val="standardContextual"/>
     </w:rPr>
   </w:style>
   <w:style w:type="character" w:default="1" w:styleId="DefaultParagraphFont">
@@ -1507,7 +2749,7 @@
     <w:qFormat/>
     <w:rsid w:val="00BC1323"/>
     <w:pPr>
-      <w:spacing w:after="80" w:line="240" w:lineRule="auto"/>
+      <w:spacing w:after="80"/>
       <w:contextualSpacing/>
     </w:pPr>
     <w:rPr>
@@ -1516,6 +2758,8 @@
       <w:kern w:val="28"/>
       <w:sz w:val="56"/>
       <w:szCs w:val="56"/>
+      <w:lang w:eastAsia="en-US"/>
+      <w14:ligatures w14:val="standardContextual"/>
     </w:rPr>
   </w:style>
   <w:style w:type="character" w:customStyle="1" w:styleId="TitleChar">
@@ -1544,13 +2788,17 @@
       <w:numPr>
         <w:ilvl w:val="1"/>
       </w:numPr>
+      <w:spacing w:after="160" w:line="278" w:lineRule="auto"/>
     </w:pPr>
     <w:rPr>
-      <w:rFonts w:eastAsiaTheme="majorEastAsia" w:cstheme="majorBidi"/>
+      <w:rFonts w:asciiTheme="minorHAnsi" w:eastAsiaTheme="majorEastAsia" w:hAnsiTheme="minorHAnsi" w:cstheme="majorBidi"/>
       <w:color w:val="595959" w:themeColor="text1" w:themeTint="A6"/>
       <w:spacing w:val="15"/>
+      <w:kern w:val="2"/>
       <w:sz w:val="28"/>
       <w:szCs w:val="28"/>
+      <w:lang w:eastAsia="en-US"/>
+      <w14:ligatures w14:val="standardContextual"/>
     </w:rPr>
   </w:style>
   <w:style w:type="character" w:customStyle="1" w:styleId="SubtitleChar">
@@ -1576,13 +2824,17 @@
     <w:qFormat/>
     <w:rsid w:val="00BC1323"/>
     <w:pPr>
-      <w:spacing w:before="160"/>
+      <w:spacing w:before="160" w:after="160" w:line="278" w:lineRule="auto"/>
       <w:jc w:val="center"/>
     </w:pPr>
     <w:rPr>
+      <w:rFonts w:asciiTheme="minorHAnsi" w:eastAsiaTheme="minorHAnsi" w:hAnsiTheme="minorHAnsi" w:cstheme="minorBidi"/>
       <w:i/>
       <w:iCs/>
       <w:color w:val="404040" w:themeColor="text1" w:themeTint="BF"/>
+      <w:kern w:val="2"/>
+      <w:lang w:eastAsia="en-US"/>
+      <w14:ligatures w14:val="standardContextual"/>
     </w:rPr>
   </w:style>
   <w:style w:type="character" w:customStyle="1" w:styleId="QuoteChar">
@@ -1604,9 +2856,16 @@
     <w:qFormat/>
     <w:rsid w:val="00BC1323"/>
     <w:pPr>
+      <w:spacing w:after="160" w:line="278" w:lineRule="auto"/>
       <w:ind w:left="720"/>
       <w:contextualSpacing/>
     </w:pPr>
+    <w:rPr>
+      <w:rFonts w:asciiTheme="minorHAnsi" w:eastAsiaTheme="minorHAnsi" w:hAnsiTheme="minorHAnsi" w:cstheme="minorBidi"/>
+      <w:kern w:val="2"/>
+      <w:lang w:eastAsia="en-US"/>
+      <w14:ligatures w14:val="standardContextual"/>
+    </w:rPr>
   </w:style>
   <w:style w:type="character" w:styleId="IntenseEmphasis">
     <w:name w:val="Intense Emphasis"/>
@@ -1633,14 +2892,18 @@
         <w:top w:val="single" w:sz="4" w:space="10" w:color="0F4761" w:themeColor="accent1" w:themeShade="BF"/>
         <w:bottom w:val="single" w:sz="4" w:space="10" w:color="0F4761" w:themeColor="accent1" w:themeShade="BF"/>
       </w:pBdr>
-      <w:spacing w:before="360" w:after="360"/>
+      <w:spacing w:before="360" w:after="360" w:line="278" w:lineRule="auto"/>
       <w:ind w:left="864" w:right="864"/>
       <w:jc w:val="center"/>
     </w:pPr>
     <w:rPr>
+      <w:rFonts w:asciiTheme="minorHAnsi" w:eastAsiaTheme="minorHAnsi" w:hAnsiTheme="minorHAnsi" w:cstheme="minorBidi"/>
       <w:i/>
       <w:iCs/>
       <w:color w:val="0F4761" w:themeColor="accent1" w:themeShade="BF"/>
+      <w:kern w:val="2"/>
+      <w:lang w:eastAsia="en-US"/>
+      <w14:ligatures w14:val="standardContextual"/>
     </w:rPr>
   </w:style>
   <w:style w:type="character" w:customStyle="1" w:styleId="IntenseQuoteChar">

</xml_diff>